<commit_message>
I've Completed The Third part 'Solution' and Added as Docx file.
</commit_message>
<xml_diff>
--- a/SE2_Proposal.docx
+++ b/SE2_Proposal.docx
@@ -1132,7 +1132,6 @@
         <w:bidi/>
         <w:jc w:val="both"/>
         <w:rPr>
-          <w:rtl/>
           <w:lang w:bidi="fa-IR"/>
         </w:rPr>
       </w:pPr>
@@ -1143,18 +1142,187 @@
           <w:rtl/>
           <w:lang w:bidi="fa-IR"/>
         </w:rPr>
-        <w:lastRenderedPageBreak/>
         <w:t>راه‌حل</w:t>
       </w:r>
       <w:bookmarkEnd w:id="4"/>
     </w:p>
     <w:p>
       <w:pPr>
+        <w:bidi/>
+        <w:jc w:val="both"/>
+        <w:rPr>
+          <w:rtl/>
+          <w:lang w:bidi="fa-IR"/>
+        </w:rPr>
+      </w:pPr>
+      <w:r>
+        <w:rPr>
+          <w:rFonts w:hint="cs"/>
+          <w:rtl/>
+          <w:lang w:bidi="fa-IR"/>
+        </w:rPr>
+        <w:t>مشکلاتی که راجع به آنها بحث شد ، نبودن فضای مناسبی در ایران برای ثبت، اشتراک گذاری تجربیات و فعالیت‌های تخصصی در فضای مجازی و هم چنین نبود منبع متمرکز برای دسترسی به اطلاعات مناسب و کاملی در زمینه علم کامپیوتر بودند . ولی در معنای واقعی کلمه مشکل محسوب نمی شوند بلکه ضعف دنیای مجازی در سطح کشورمان را می رساند و ما ، جامعه ی مهندسین این کشور ، برای رفع این نقص بایستی دست به کار شویم تا از عزت کشورمان کم نشود و هم چنین فضایی را ایجاد کنیم تا جامعه ی متخصصین با هم در ارتباط باشند و همدیگر را برای داشتن رزومه ای قویتر تشویق کرده و  این بهانه ای شود برای رشد در زمینه های تخصصی .</w:t>
+      </w:r>
+    </w:p>
+    <w:p>
+      <w:pPr>
+        <w:bidi/>
+        <w:jc w:val="both"/>
+        <w:rPr>
+          <w:rtl/>
+          <w:lang w:bidi="fa-IR"/>
+        </w:rPr>
+      </w:pPr>
+      <w:r>
+        <w:rPr>
+          <w:rFonts w:hint="cs"/>
+          <w:rtl/>
+          <w:lang w:bidi="fa-IR"/>
+        </w:rPr>
+        <w:lastRenderedPageBreak/>
+        <w:t>محصولی که برای این منظور در نظر گرفتیم وب سایتی است که تا حد خوبی نیاز های مشخص شده را حل میکند . حال نیازها را به صورت موردی بیان می کنیم .</w:t>
+      </w:r>
+    </w:p>
+    <w:p>
+      <w:pPr>
+        <w:bidi/>
+        <w:jc w:val="both"/>
+        <w:rPr>
+          <w:rtl/>
+          <w:lang w:bidi="fa-IR"/>
+        </w:rPr>
+      </w:pPr>
+      <w:r>
+        <w:rPr>
+          <w:rFonts w:hint="cs"/>
+          <w:rtl/>
+          <w:lang w:bidi="fa-IR"/>
+        </w:rPr>
+        <w:t xml:space="preserve">نیاز های کیفی عبارتند از : امنیت از لحاظ محرمانگی و خرید پروژه ، راحتی کار با سایت ، قابلیت </w:t>
+      </w:r>
+      <w:r>
+        <w:rPr>
+          <w:rFonts w:hint="cs"/>
+          <w:rtl/>
+          <w:lang w:bidi="fa-IR"/>
+        </w:rPr>
+        <w:t>هندل</w:t>
+      </w:r>
+      <w:r>
+        <w:rPr>
+          <w:rStyle w:val="FootnoteReference"/>
+          <w:rtl/>
+          <w:lang w:bidi="fa-IR"/>
+        </w:rPr>
+        <w:footnoteReference w:id="4"/>
+      </w:r>
+      <w:r>
+        <w:rPr>
+          <w:rFonts w:hint="cs"/>
+          <w:rtl/>
+          <w:lang w:bidi="fa-IR"/>
+        </w:rPr>
+        <w:t xml:space="preserve"> </w:t>
+      </w:r>
+      <w:r>
+        <w:rPr>
+          <w:rFonts w:hint="cs"/>
+          <w:rtl/>
+          <w:lang w:bidi="fa-IR"/>
+        </w:rPr>
+        <w:t>کردن</w:t>
+      </w:r>
+      <w:r>
+        <w:rPr>
+          <w:rFonts w:hint="cs"/>
+          <w:rtl/>
+          <w:lang w:bidi="fa-IR"/>
+        </w:rPr>
+        <w:t xml:space="preserve"> تعداد زیاد کاربران و ...</w:t>
+      </w:r>
+    </w:p>
+    <w:p>
+      <w:pPr>
+        <w:bidi/>
+        <w:jc w:val="both"/>
+        <w:rPr>
+          <w:rtl/>
+          <w:lang w:val="en-CA" w:bidi="fa-IR"/>
+        </w:rPr>
+      </w:pPr>
+      <w:r>
+        <w:rPr>
+          <w:rFonts w:hint="cs"/>
+          <w:rtl/>
+          <w:lang w:bidi="fa-IR"/>
+        </w:rPr>
+        <w:t xml:space="preserve">نیاز های </w:t>
+      </w:r>
+      <w:r>
+        <w:rPr>
+          <w:rFonts w:hint="cs"/>
+          <w:rtl/>
+          <w:lang w:val="en-CA" w:bidi="fa-IR"/>
+        </w:rPr>
+        <w:t>تابعی</w:t>
+      </w:r>
+      <w:r>
+        <w:rPr>
+          <w:rStyle w:val="FootnoteReference"/>
+          <w:rtl/>
+          <w:lang w:val="en-CA" w:bidi="fa-IR"/>
+        </w:rPr>
+        <w:footnoteReference w:id="5"/>
+      </w:r>
+      <w:r>
+        <w:rPr>
+          <w:rFonts w:hint="cs"/>
+          <w:rtl/>
+          <w:lang w:val="en-CA" w:bidi="fa-IR"/>
+        </w:rPr>
+        <w:t xml:space="preserve"> عبارتند از : قابلیت ساخت پروفایل ، لحاظ کردن قوانینی برای خرید پروژه ، قابلیت ساخت صفحه ی موضوعی ، سوال پرسیدن ، تریس</w:t>
+      </w:r>
+      <w:r>
+        <w:rPr>
+          <w:rStyle w:val="FootnoteReference"/>
+          <w:rtl/>
+          <w:lang w:val="en-CA" w:bidi="fa-IR"/>
+        </w:rPr>
+        <w:footnoteReference w:id="6"/>
+      </w:r>
+      <w:r>
+        <w:rPr>
+          <w:rFonts w:hint="cs"/>
+          <w:rtl/>
+          <w:lang w:val="en-CA" w:bidi="fa-IR"/>
+        </w:rPr>
+        <w:t xml:space="preserve"> کردن افراد و یا پروژه ها ، ثبت رزومه و کارهای تخصصی و جستجو افراد یا موضوعی و ...</w:t>
+      </w:r>
+    </w:p>
+    <w:p>
+      <w:pPr>
+        <w:bidi/>
+        <w:jc w:val="both"/>
+        <w:rPr>
+          <w:rtl/>
+          <w:lang w:bidi="fa-IR"/>
+        </w:rPr>
+      </w:pPr>
+      <w:r>
+        <w:rPr>
+          <w:rFonts w:hint="cs"/>
+          <w:rtl/>
+          <w:lang w:bidi="fa-IR"/>
+        </w:rPr>
+        <w:t>اهداف کلی و اهداف جزئی که برای رسیدن به اهداف اصلی که تعریف شده اند را مشاهده کردید . در بخش بعدی به بررسی ویژگی های محصول می پردازیم.</w:t>
+      </w:r>
+    </w:p>
+    <w:p>
+      <w:pPr>
         <w:pStyle w:val="Heading2"/>
         <w:bidi/>
         <w:jc w:val="both"/>
         <w:rPr>
-          <w:rtl/>
           <w:lang w:bidi="fa-IR"/>
         </w:rPr>
       </w:pPr>
@@ -1171,11 +1339,364 @@
     </w:p>
     <w:p>
       <w:pPr>
+        <w:bidi/>
+        <w:jc w:val="both"/>
+        <w:rPr>
+          <w:lang w:val="en-CA" w:bidi="fa-IR"/>
+        </w:rPr>
+      </w:pPr>
+      <w:r>
+        <w:rPr>
+          <w:rFonts w:hint="cs"/>
+          <w:rtl/>
+          <w:lang w:val="en-CA" w:bidi="fa-IR"/>
+        </w:rPr>
+        <w:t>ابتدا بخش های مختلف سایت را توضیح می دهیم و در هر بخش قابلیت های مربوطه و نیاز هایی که توسط آن جواب داده می شوند را بیان می کنیم.</w:t>
+      </w:r>
+    </w:p>
+    <w:p>
+      <w:pPr>
+        <w:pStyle w:val="Heading3"/>
+        <w:bidi/>
+        <w:jc w:val="both"/>
+        <w:rPr>
+          <w:lang w:val="en-CA" w:bidi="fa-IR"/>
+        </w:rPr>
+      </w:pPr>
+      <w:r>
+        <w:rPr>
+          <w:rFonts w:hint="cs"/>
+          <w:rtl/>
+          <w:lang w:val="en-CA" w:bidi="fa-IR"/>
+        </w:rPr>
+        <w:t>صفحه ی شخصی کاربر</w:t>
+      </w:r>
+    </w:p>
+    <w:p>
+      <w:pPr>
+        <w:bidi/>
+        <w:jc w:val="both"/>
+        <w:rPr>
+          <w:rtl/>
+          <w:lang w:val="en-CA" w:bidi="fa-IR"/>
+        </w:rPr>
+      </w:pPr>
+      <w:r>
+        <w:rPr>
+          <w:rFonts w:hint="cs"/>
+          <w:rtl/>
+          <w:lang w:val="en-CA" w:bidi="fa-IR"/>
+        </w:rPr>
+        <w:t xml:space="preserve">در این صفحه بخشی متعلق به اطلاعات شخصی، میزان تحصیلات ، محل تحصیل ، علاقه مندی ها و ... می باشد که عکسی ازهر کاربر یا به صورت آواتار یا از سایت های نظیر </w:t>
+      </w:r>
+      <w:r>
+        <w:fldChar w:fldCharType="begin"/>
+      </w:r>
+      <w:r>
+        <w:instrText xml:space="preserve"> HYPERLINK "http://en.gravatar.com/" </w:instrText>
+      </w:r>
+      <w:r>
+        <w:fldChar w:fldCharType="separate"/>
+      </w:r>
+      <w:proofErr w:type="spellStart"/>
+      <w:r>
+        <w:rPr>
+          <w:rStyle w:val="Hyperlink"/>
+          <w:lang w:val="en-CA" w:bidi="fa-IR"/>
+        </w:rPr>
+        <w:t>Gravatar</w:t>
+      </w:r>
+      <w:proofErr w:type="spellEnd"/>
+      <w:r>
+        <w:rPr>
+          <w:rStyle w:val="Hyperlink"/>
+          <w:lang w:val="en-CA" w:bidi="fa-IR"/>
+        </w:rPr>
+        <w:fldChar w:fldCharType="end"/>
+      </w:r>
+      <w:r>
+        <w:rPr>
+          <w:rStyle w:val="FootnoteReference"/>
+          <w:rtl/>
+          <w:lang w:val="en-CA" w:bidi="fa-IR"/>
+        </w:rPr>
+        <w:footnoteReference w:id="7"/>
+      </w:r>
+      <w:r>
+        <w:rPr>
+          <w:rFonts w:hint="cs"/>
+          <w:rtl/>
+          <w:lang w:val="en-CA" w:bidi="fa-IR"/>
+        </w:rPr>
+        <w:t xml:space="preserve"> و یا عکسی از کامپیوتر شخصی شان در بالای اطلاعات قرار میگیرد . و در بخشی از آن صفحه تحت عنوان </w:t>
+      </w:r>
+      <w:r>
+        <w:rPr>
+          <w:rFonts w:cs="Times New Roman" w:hint="cs"/>
+          <w:rtl/>
+          <w:lang w:val="en-CA" w:bidi="fa-IR"/>
+        </w:rPr>
+        <w:t>"رزومه"</w:t>
+      </w:r>
+      <w:r>
+        <w:rPr>
+          <w:rFonts w:hint="cs"/>
+          <w:rtl/>
+          <w:lang w:val="en-CA" w:bidi="fa-IR"/>
+        </w:rPr>
+        <w:t xml:space="preserve"> پروژه هایی که شخصا خود کار کرده و محصولی ایجاد کرده و یا مقاله ای نوشته است به صورت موضوعی توسط کاربر گذاشته میشود . و گزینه هایی که از جمله سوال در مورد پروژه ، امتیاز </w:t>
+      </w:r>
+      <w:r>
+        <w:rPr>
+          <w:rFonts w:hint="cs"/>
+          <w:rtl/>
+          <w:lang w:val="en-CA" w:bidi="fa-IR"/>
+        </w:rPr>
+        <w:t>دهی ،خرید پروژه و ... در زیر آن ظاهر میشود .که گزینه های به صورت زیر عمل میکنند:</w:t>
+      </w:r>
+    </w:p>
+    <w:p>
+      <w:pPr>
+        <w:bidi/>
+        <w:jc w:val="both"/>
+        <w:rPr>
+          <w:rtl/>
+          <w:lang w:val="en-CA" w:bidi="fa-IR"/>
+        </w:rPr>
+      </w:pPr>
+      <w:r>
+        <w:rPr>
+          <w:rFonts w:hint="cs"/>
+          <w:rtl/>
+          <w:lang w:val="en-CA" w:bidi="fa-IR"/>
+        </w:rPr>
+        <w:t>"خرید"  به این معناست که کاربر دیگر می تواند تحت ضوابطی سورس کد و یا مقاله ی آن طرف را بخرد .</w:t>
+      </w:r>
+    </w:p>
+    <w:p>
+      <w:pPr>
+        <w:bidi/>
+        <w:jc w:val="both"/>
+        <w:rPr>
+          <w:rtl/>
+          <w:lang w:val="en-CA" w:bidi="fa-IR"/>
+        </w:rPr>
+      </w:pPr>
+      <w:r>
+        <w:rPr>
+          <w:rFonts w:hint="cs"/>
+          <w:rtl/>
+          <w:lang w:val="en-CA" w:bidi="fa-IR"/>
+        </w:rPr>
+        <w:t>"سوال"  کاربر را به صفحه ای هدایت می کند تا بتواند در آنجا سوال خودش را مطرح کند.</w:t>
+      </w:r>
+    </w:p>
+    <w:p>
+      <w:pPr>
+        <w:bidi/>
+        <w:jc w:val="both"/>
+        <w:rPr>
+          <w:rtl/>
+        </w:rPr>
+      </w:pPr>
+      <w:r>
+        <w:rPr>
+          <w:rFonts w:hint="cs"/>
+          <w:rtl/>
+          <w:lang w:val="en-CA" w:bidi="fa-IR"/>
+        </w:rPr>
+        <w:t>"امتیاز"  توسط دیگر کاربران کار ایشان</w:t>
+      </w:r>
+      <w:r>
+        <w:rPr>
+          <w:rFonts w:hint="cs"/>
+          <w:rtl/>
+        </w:rPr>
+        <w:t xml:space="preserve"> میتواند امتیاز مثبت یا منفی بگیرد.</w:t>
+      </w:r>
+    </w:p>
+    <w:p>
+      <w:pPr>
+        <w:bidi/>
+        <w:jc w:val="both"/>
+        <w:rPr>
+          <w:rtl/>
+          <w:lang w:val="en-CA" w:bidi="fa-IR"/>
+        </w:rPr>
+      </w:pPr>
+      <w:r>
+        <w:rPr>
+          <w:rFonts w:hint="cs"/>
+          <w:rtl/>
+          <w:lang w:val="en-CA" w:bidi="fa-IR"/>
+        </w:rPr>
+        <w:t>و در قسمتی از آن سایت گزینه ای تحت عنوان "صفحه ی من" که کارهایی که کاربر انجام داده ،سوالاتی که تحت عنوان عمومی اش مطرح کرده است با ثبت تاریخ  در آنجا آورده میشود.</w:t>
+      </w:r>
+    </w:p>
+    <w:p>
+      <w:pPr>
+        <w:bidi/>
+        <w:jc w:val="both"/>
+        <w:rPr>
+          <w:rtl/>
+          <w:lang w:val="en-CA" w:bidi="fa-IR"/>
+        </w:rPr>
+      </w:pPr>
+      <w:r>
+        <w:rPr>
+          <w:rFonts w:hint="cs"/>
+          <w:rtl/>
+          <w:lang w:val="en-CA" w:bidi="fa-IR"/>
+        </w:rPr>
+        <w:lastRenderedPageBreak/>
+        <w:t>و در گوشه ای از همان صفحه تعداد "تریسرها و تریسینگ ها"</w:t>
+      </w:r>
+      <w:r>
+        <w:rPr>
+          <w:lang w:val="en-CA" w:bidi="fa-IR"/>
+        </w:rPr>
+        <w:t xml:space="preserve"> </w:t>
+      </w:r>
+      <w:r>
+        <w:rPr>
+          <w:rStyle w:val="FootnoteReference"/>
+          <w:rtl/>
+          <w:lang w:val="en-CA" w:bidi="fa-IR"/>
+        </w:rPr>
+        <w:footnoteReference w:id="8"/>
+      </w:r>
+      <w:r>
+        <w:rPr>
+          <w:rFonts w:hint="cs"/>
+          <w:rtl/>
+          <w:lang w:val="en-CA" w:bidi="fa-IR"/>
+        </w:rPr>
+        <w:t xml:space="preserve">  آمده و لینکی برای رفتن به صفحه ای که آن شخص می تواند سوالات و تغییرات کسانی را که تریس کرده را ببیند.</w:t>
+      </w:r>
+    </w:p>
+    <w:p>
+      <w:pPr>
+        <w:bidi/>
+        <w:rPr>
+          <w:rtl/>
+          <w:lang w:val="en-CA" w:bidi="fa-IR"/>
+        </w:rPr>
+      </w:pPr>
+    </w:p>
+    <w:p>
+      <w:pPr>
+        <w:pStyle w:val="Heading3"/>
+        <w:bidi/>
+        <w:jc w:val="both"/>
+        <w:rPr>
+          <w:lang w:val="en-CA" w:bidi="fa-IR"/>
+        </w:rPr>
+      </w:pPr>
+      <w:r>
+        <w:rPr>
+          <w:rFonts w:hint="cs"/>
+          <w:rtl/>
+          <w:lang w:val="en-CA" w:bidi="fa-IR"/>
+        </w:rPr>
+        <w:t>صفحه ی خانگی</w:t>
+      </w:r>
+    </w:p>
+    <w:p>
+      <w:pPr>
+        <w:bidi/>
+        <w:jc w:val="both"/>
+        <w:rPr>
+          <w:rtl/>
+          <w:lang w:val="en-CA" w:bidi="fa-IR"/>
+        </w:rPr>
+      </w:pPr>
+      <w:r>
+        <w:rPr>
+          <w:rFonts w:hint="cs"/>
+          <w:rtl/>
+          <w:lang w:val="en-CA" w:bidi="fa-IR"/>
+        </w:rPr>
+        <w:t>با این قضیه که کاربران میتوانند کارهای همدیگر را با گزینه "تریس"  دنبال کنند و نظر دهند آشنا شدیم . در این صفحه این امکان گنجاده شده است که هر کاربر میتواند کارهای زیر را انجام دهد.</w:t>
+      </w:r>
+    </w:p>
+    <w:p>
+      <w:pPr>
+        <w:bidi/>
+        <w:jc w:val="both"/>
+        <w:rPr>
+          <w:rtl/>
+          <w:lang w:val="en-CA" w:bidi="fa-IR"/>
+        </w:rPr>
+      </w:pPr>
+      <w:r>
+        <w:rPr>
+          <w:rFonts w:hint="cs"/>
+          <w:rtl/>
+          <w:lang w:val="en-CA" w:bidi="fa-IR"/>
+        </w:rPr>
+        <w:t>"پرسیدن سوال" کاربران میتواند تحت عنوان کلی سوالی مطرح کند و بقیه میتواند زیر آن یا نظر دهند و یا پاسخ را اگر میدانند بدهند .</w:t>
+      </w:r>
+    </w:p>
+    <w:p>
+      <w:pPr>
+        <w:bidi/>
+        <w:jc w:val="both"/>
+        <w:rPr>
+          <w:rtl/>
+          <w:lang w:val="en-CA" w:bidi="fa-IR"/>
+        </w:rPr>
+      </w:pPr>
+      <w:r>
+        <w:rPr>
+          <w:rFonts w:hint="cs"/>
+          <w:rtl/>
+          <w:lang w:val="en-CA" w:bidi="fa-IR"/>
+        </w:rPr>
+        <w:t>"جستجو" به دو صورت امکان پذیر است ، یک ، برای جستجوی یک فرد ، دو ، برای جستجوی مطلب که در این صورت سوالات ، پروژه و مقالات توسط افراد انجام  شده نشان داده میشود.</w:t>
+      </w:r>
+    </w:p>
+    <w:p>
+      <w:pPr>
+        <w:pStyle w:val="Heading3"/>
+        <w:bidi/>
+        <w:jc w:val="both"/>
+        <w:rPr>
+          <w:lang w:val="en-CA" w:bidi="fa-IR"/>
+        </w:rPr>
+      </w:pPr>
+      <w:r>
+        <w:rPr>
+          <w:rFonts w:hint="cs"/>
+          <w:rtl/>
+          <w:lang w:val="en-CA" w:bidi="fa-IR"/>
+        </w:rPr>
+        <w:t>صفحه ی موضوعی</w:t>
+      </w:r>
+    </w:p>
+    <w:p>
+      <w:pPr>
+        <w:bidi/>
+        <w:jc w:val="both"/>
+        <w:rPr>
+          <w:rtl/>
+          <w:lang w:val="en-CA" w:bidi="fa-IR"/>
+        </w:rPr>
+      </w:pPr>
+      <w:r>
+        <w:rPr>
+          <w:rFonts w:hint="cs"/>
+          <w:rtl/>
+          <w:lang w:val="en-CA" w:bidi="fa-IR"/>
+        </w:rPr>
+        <w:t xml:space="preserve">این صفحه توسط کاربران ، درباره موضوعی ساخته می شود و عنوان میگیرد . حال افراد به آن مراجعه کرده و میتواند به سوالاتی که در آن مطرح شده جواب دهد یا آن را تریس کند و یا خود سوالی طرح کند. و دوستان خود را دعوت به دیدن این صفحه کند . </w:t>
+      </w:r>
+    </w:p>
+    <w:p>
+      <w:pPr>
         <w:pStyle w:val="Heading2"/>
         <w:bidi/>
         <w:jc w:val="both"/>
         <w:rPr>
-          <w:rtl/>
           <w:lang w:bidi="fa-IR"/>
         </w:rPr>
       </w:pPr>
@@ -1200,11 +1721,156 @@
     </w:p>
     <w:p>
       <w:pPr>
+        <w:bidi/>
+        <w:jc w:val="both"/>
+        <w:rPr>
+          <w:rFonts w:hint="cs"/>
+          <w:rtl/>
+          <w:lang w:val="en-CA" w:bidi="fa-IR"/>
+        </w:rPr>
+      </w:pPr>
+      <w:r>
+        <w:rPr>
+          <w:rFonts w:hint="cs"/>
+          <w:rtl/>
+          <w:lang w:val="en-CA" w:bidi="fa-IR"/>
+        </w:rPr>
+        <w:t>با ویژگی های محصول در بخش قبل آشنا شدیم و نوع خدمتی که میکرد را شناختیم . حال باید به این سوال جواب دهیم که "چرا افراد بایستی از این سیستم استفاده کنند؟" مسلما اجباری در استفاده از این سایت وجود ندارد و خود مخاطب تشخیص می دهد که می تواند این سیستم برایش مفید باشد تا مقدار زمانی از وقت خود را صرف استفاده از این سیستم کند .</w:t>
+      </w:r>
+    </w:p>
+    <w:p>
+      <w:pPr>
+        <w:bidi/>
+        <w:jc w:val="both"/>
+        <w:rPr>
+          <w:rFonts w:hint="cs"/>
+          <w:rtl/>
+          <w:lang w:val="en-CA" w:bidi="fa-IR"/>
+        </w:rPr>
+      </w:pPr>
+      <w:r>
+        <w:rPr>
+          <w:rFonts w:hint="cs"/>
+          <w:rtl/>
+          <w:lang w:val="en-CA" w:bidi="fa-IR"/>
+        </w:rPr>
+        <w:t>محصول ما این امکان را به مخاطب می دهد که خود اطلاعات مربوطه را وارد و مدیریت کند و این یک حس استقلال در آن فرد ایجاد می کند. و دیگر اینکه کاربر می تواند کارهای تخصصی خود را ثبت کند و با توجه به امتیازی که می گیرد صحت آن مشخص شود . و این را می تواند به عنوان رزومه به محل کار یا به استاد دانشگاهی که میخواهد اپلای</w:t>
+      </w:r>
+      <w:r>
+        <w:rPr>
+          <w:rStyle w:val="FootnoteReference"/>
+          <w:rtl/>
+          <w:lang w:val="en-CA" w:bidi="fa-IR"/>
+        </w:rPr>
+        <w:footnoteReference w:id="9"/>
+      </w:r>
+      <w:r>
+        <w:rPr>
+          <w:rFonts w:hint="cs"/>
+          <w:rtl/>
+          <w:lang w:val="en-CA" w:bidi="fa-IR"/>
+        </w:rPr>
+        <w:t xml:space="preserve"> کند نشان دهد و آن شخص و یا استاد با توجه به فعالیت کاربر در سایت بتواند نکاتی را بسنجد و انتخاب خود را انجام دهد . </w:t>
+      </w:r>
+    </w:p>
+    <w:p>
+      <w:pPr>
+        <w:bidi/>
+        <w:jc w:val="both"/>
+        <w:rPr>
+          <w:rFonts w:hint="cs"/>
+          <w:rtl/>
+          <w:lang w:val="en-CA" w:bidi="fa-IR"/>
+        </w:rPr>
+      </w:pPr>
+      <w:r>
+        <w:rPr>
+          <w:rFonts w:hint="cs"/>
+          <w:rtl/>
+          <w:lang w:val="en-CA" w:bidi="fa-IR"/>
+        </w:rPr>
+        <w:t>در جواب سوال بالا می توان به این اشاره کرد که کاربر می تواند ازین پس دارای صفحه ی شخصی باشد که علاوه بر نشان دادن تجربیات علمی میتواند سوالات خود را مطرح کند و جواب خود را بیابد که حتی می تواند توسط دیگران کاربران راهنمایی شوند و لینک هایی از پروژه های افراد دیگر که آنرا انجام داده اند قرار دهند تا آن شخص بتواند به جواب سوالش برسد.</w:t>
+      </w:r>
+    </w:p>
+    <w:p>
+      <w:pPr>
+        <w:bidi/>
+        <w:jc w:val="both"/>
+        <w:rPr>
+          <w:rFonts w:hint="cs"/>
+          <w:rtl/>
+          <w:lang w:val="en-CA" w:bidi="fa-IR"/>
+        </w:rPr>
+      </w:pPr>
+      <w:r>
+        <w:rPr>
+          <w:rFonts w:hint="cs"/>
+          <w:rtl/>
+          <w:lang w:val="en-CA" w:bidi="fa-IR"/>
+        </w:rPr>
+        <w:lastRenderedPageBreak/>
+        <w:t>قابلیت دیگری که در بخش قبل از آن سخنی به میان آمد این بود که کاربران می تواند در میان مطالب به جستجو بپردازند و و در جواب به سوالات مطرح شده توسط کاربران و کارهای تخصصی افراد انجام داده اند میرسند که با توجه به امتیاز و میزان مرتبط بودن با واژه ی سرچ شده به ترتیب نشان داده می شوند.</w:t>
+      </w:r>
+    </w:p>
+    <w:p>
+      <w:pPr>
+        <w:bidi/>
+        <w:jc w:val="both"/>
+        <w:rPr>
+          <w:rFonts w:hint="cs"/>
+          <w:rtl/>
+          <w:lang w:val="en-CA" w:bidi="fa-IR"/>
+        </w:rPr>
+      </w:pPr>
+      <w:r>
+        <w:rPr>
+          <w:rFonts w:hint="cs"/>
+          <w:rtl/>
+          <w:lang w:val="en-CA" w:bidi="fa-IR"/>
+        </w:rPr>
+        <w:t>چون در این سیستم افراد متخصص باهم ارتباط پیدا می کنند می تواند زمینه ی خوبی برای ایجاد پروژه های مشترک با افرادی باشد که مناسب آن کار بوده و از این طریق پیشرفتی به تجربیات خود دهند و آن را در سایت ما بگذارند و یا این سایت می تواند با فروش سورس کدها</w:t>
+      </w:r>
+      <w:r>
+        <w:rPr>
+          <w:rStyle w:val="FootnoteReference"/>
+          <w:rtl/>
+          <w:lang w:val="en-CA" w:bidi="fa-IR"/>
+        </w:rPr>
+        <w:footnoteReference w:id="10"/>
+      </w:r>
+      <w:r>
+        <w:rPr>
+          <w:rFonts w:hint="cs"/>
+          <w:rtl/>
+          <w:lang w:val="en-CA" w:bidi="fa-IR"/>
+        </w:rPr>
+        <w:t xml:space="preserve"> درآمد زایی برای کسی باشد که پروژه خود را به نحو احسن انجام داده باشد.</w:t>
+      </w:r>
+    </w:p>
+    <w:p>
+      <w:pPr>
+        <w:bidi/>
+        <w:jc w:val="both"/>
+        <w:rPr>
+          <w:rtl/>
+          <w:lang w:val="en-CA" w:bidi="fa-IR"/>
+        </w:rPr>
+      </w:pPr>
+      <w:r>
+        <w:rPr>
+          <w:rFonts w:hint="cs"/>
+          <w:rtl/>
+          <w:lang w:val="en-CA" w:bidi="fa-IR"/>
+        </w:rPr>
+        <w:t>موضوع دیگری که مطرح است مربوط به امنیت سیستم است که کابران با خیال راحت می تواند فعالیت کنند و این موضوع در بخش خود بحث می شود.</w:t>
+      </w:r>
+    </w:p>
+    <w:p>
+      <w:pPr>
         <w:pStyle w:val="Heading2"/>
         <w:bidi/>
         <w:jc w:val="both"/>
         <w:rPr>
-          <w:rtl/>
           <w:lang w:bidi="fa-IR"/>
         </w:rPr>
       </w:pPr>
@@ -1236,6 +1902,283 @@
     </w:p>
     <w:p>
       <w:pPr>
+        <w:bidi/>
+        <w:jc w:val="both"/>
+        <w:rPr>
+          <w:lang w:val="en-CA" w:bidi="fa-IR"/>
+        </w:rPr>
+      </w:pPr>
+      <w:r>
+        <w:rPr>
+          <w:rFonts w:hint="cs"/>
+          <w:rtl/>
+          <w:lang w:bidi="fa-IR"/>
+        </w:rPr>
+        <w:t xml:space="preserve">سایت ما به صورت یک شبکه ی اجتماعی عمل می کند مانند </w:t>
+      </w:r>
+      <w:r>
+        <w:rPr>
+          <w:lang w:bidi="fa-IR"/>
+        </w:rPr>
+        <w:fldChar w:fldCharType="begin"/>
+      </w:r>
+      <w:r>
+        <w:rPr>
+          <w:lang w:bidi="fa-IR"/>
+        </w:rPr>
+        <w:instrText xml:space="preserve"> HYPERLINK "http://twitter.com/" </w:instrText>
+      </w:r>
+      <w:r>
+        <w:rPr>
+          <w:lang w:bidi="fa-IR"/>
+        </w:rPr>
+      </w:r>
+      <w:r>
+        <w:rPr>
+          <w:lang w:bidi="fa-IR"/>
+        </w:rPr>
+        <w:fldChar w:fldCharType="separate"/>
+      </w:r>
+      <w:r>
+        <w:rPr>
+          <w:rStyle w:val="Hyperlink"/>
+          <w:lang w:bidi="fa-IR"/>
+        </w:rPr>
+        <w:t>Twitter</w:t>
+      </w:r>
+      <w:r>
+        <w:rPr>
+          <w:lang w:bidi="fa-IR"/>
+        </w:rPr>
+        <w:fldChar w:fldCharType="end"/>
+      </w:r>
+      <w:r>
+        <w:rPr>
+          <w:rFonts w:hint="cs"/>
+          <w:rtl/>
+          <w:lang w:val="en-CA" w:bidi="fa-IR"/>
+        </w:rPr>
+        <w:t xml:space="preserve"> </w:t>
+      </w:r>
+      <w:r>
+        <w:rPr>
+          <w:lang w:val="en-CA" w:bidi="fa-IR"/>
+        </w:rPr>
+        <w:t xml:space="preserve"> </w:t>
+      </w:r>
+      <w:r>
+        <w:rPr>
+          <w:rFonts w:hint="cs"/>
+          <w:rtl/>
+          <w:lang w:val="en-CA" w:bidi="fa-IR"/>
+        </w:rPr>
+        <w:t xml:space="preserve">، </w:t>
+      </w:r>
+      <w:r>
+        <w:rPr>
+          <w:lang w:bidi="fa-IR"/>
+        </w:rPr>
+        <w:fldChar w:fldCharType="begin"/>
+      </w:r>
+      <w:r>
+        <w:rPr>
+          <w:lang w:bidi="fa-IR"/>
+        </w:rPr>
+        <w:instrText xml:space="preserve"> HYPERLINK "http://facebook.com/" </w:instrText>
+      </w:r>
+      <w:r>
+        <w:rPr>
+          <w:lang w:bidi="fa-IR"/>
+        </w:rPr>
+      </w:r>
+      <w:r>
+        <w:rPr>
+          <w:lang w:bidi="fa-IR"/>
+        </w:rPr>
+        <w:fldChar w:fldCharType="separate"/>
+      </w:r>
+      <w:r>
+        <w:rPr>
+          <w:rStyle w:val="Hyperlink"/>
+          <w:lang w:bidi="fa-IR"/>
+        </w:rPr>
+        <w:t>Facebook</w:t>
+      </w:r>
+      <w:r>
+        <w:rPr>
+          <w:lang w:bidi="fa-IR"/>
+        </w:rPr>
+        <w:fldChar w:fldCharType="end"/>
+      </w:r>
+      <w:r>
+        <w:rPr>
+          <w:rFonts w:hint="cs"/>
+          <w:rtl/>
+          <w:lang w:val="en-CA" w:bidi="fa-IR"/>
+        </w:rPr>
+        <w:t xml:space="preserve"> </w:t>
+      </w:r>
+      <w:r>
+        <w:rPr>
+          <w:rFonts w:hint="cs"/>
+          <w:rtl/>
+          <w:lang w:val="en-CA" w:bidi="fa-IR"/>
+        </w:rPr>
+        <w:t xml:space="preserve">ولی با این تفاوت که محیط به کارهای تخصصی و کامپیوتری اختصاص داده شده است و مانند </w:t>
+      </w:r>
+      <w:r>
+        <w:rPr>
+          <w:lang w:val="en-CA" w:bidi="fa-IR"/>
+        </w:rPr>
+        <w:fldChar w:fldCharType="begin"/>
+      </w:r>
+      <w:r>
+        <w:rPr>
+          <w:lang w:val="en-CA" w:bidi="fa-IR"/>
+        </w:rPr>
+        <w:instrText xml:space="preserve"> HYPERLINK "https://www.linkedin.com/" </w:instrText>
+      </w:r>
+      <w:r>
+        <w:rPr>
+          <w:lang w:val="en-CA" w:bidi="fa-IR"/>
+        </w:rPr>
+      </w:r>
+      <w:r>
+        <w:rPr>
+          <w:lang w:val="en-CA" w:bidi="fa-IR"/>
+        </w:rPr>
+        <w:fldChar w:fldCharType="separate"/>
+      </w:r>
+      <w:r>
+        <w:rPr>
+          <w:rStyle w:val="Hyperlink"/>
+          <w:lang w:val="en-CA" w:bidi="fa-IR"/>
+        </w:rPr>
+        <w:t>LinkedIn</w:t>
+      </w:r>
+      <w:r>
+        <w:rPr>
+          <w:lang w:val="en-CA" w:bidi="fa-IR"/>
+        </w:rPr>
+        <w:fldChar w:fldCharType="end"/>
+      </w:r>
+      <w:r>
+        <w:rPr>
+          <w:rFonts w:hint="cs"/>
+          <w:rtl/>
+          <w:lang w:val="en-CA" w:bidi="fa-IR"/>
+        </w:rPr>
+        <w:t xml:space="preserve"> فضایی هست برای نشان دادن مهارت های تخصصی و دادن امتیاز برای نشان دادن صحت آن رزومه ولی با این تفاوت که قابلیت پرسیدن سوال مانند فروم </w:t>
+      </w:r>
+      <w:r>
+        <w:rPr>
+          <w:rStyle w:val="FootnoteReference"/>
+          <w:rtl/>
+          <w:lang w:val="en-CA" w:bidi="fa-IR"/>
+        </w:rPr>
+        <w:footnoteReference w:id="11"/>
+      </w:r>
+      <w:r>
+        <w:rPr>
+          <w:rFonts w:hint="cs"/>
+          <w:rtl/>
+          <w:lang w:val="en-CA" w:bidi="fa-IR"/>
+        </w:rPr>
+        <w:t>های موجود می باشد.</w:t>
+      </w:r>
+    </w:p>
+    <w:p>
+      <w:pPr>
+        <w:bidi/>
+        <w:jc w:val="both"/>
+        <w:rPr>
+          <w:rFonts w:hint="cs"/>
+          <w:rtl/>
+          <w:lang w:val="en-CA" w:bidi="fa-IR"/>
+        </w:rPr>
+      </w:pPr>
+      <w:r>
+        <w:rPr>
+          <w:rFonts w:hint="cs"/>
+          <w:rtl/>
+          <w:lang w:val="en-CA" w:bidi="fa-IR"/>
+        </w:rPr>
+        <w:t>سایت های زیر مشابه محصول ما هستند ولی آنچه که مد نظر ماست ایجاد سایتی که حداکثر امکانات آکادمیک را دارا باشد.</w:t>
+      </w:r>
+    </w:p>
+    <w:p>
+      <w:pPr>
+        <w:pStyle w:val="ListParagraph"/>
+        <w:numPr>
+          <w:ilvl w:val="0"/>
+          <w:numId w:val="11"/>
+        </w:numPr>
+        <w:bidi/>
+        <w:jc w:val="both"/>
+        <w:rPr>
+          <w:lang w:val="en-CA" w:bidi="fa-IR"/>
+        </w:rPr>
+      </w:pPr>
+      <w:hyperlink r:id="rId11" w:history="1">
+        <w:r>
+          <w:rPr>
+            <w:rStyle w:val="Hyperlink"/>
+            <w:lang w:bidi="fa-IR"/>
+          </w:rPr>
+          <w:t>Academia</w:t>
+        </w:r>
+      </w:hyperlink>
+    </w:p>
+    <w:p>
+      <w:pPr>
+        <w:pStyle w:val="ListParagraph"/>
+        <w:numPr>
+          <w:ilvl w:val="0"/>
+          <w:numId w:val="11"/>
+        </w:numPr>
+        <w:bidi/>
+        <w:jc w:val="both"/>
+        <w:rPr>
+          <w:lang w:val="en-CA" w:bidi="fa-IR"/>
+        </w:rPr>
+      </w:pPr>
+      <w:hyperlink r:id="rId12" w:history="1">
+        <w:proofErr w:type="spellStart"/>
+        <w:r>
+          <w:rPr>
+            <w:rStyle w:val="Hyperlink"/>
+            <w:lang w:bidi="fa-IR"/>
+          </w:rPr>
+          <w:t>StackOverFlow</w:t>
+        </w:r>
+        <w:proofErr w:type="spellEnd"/>
+      </w:hyperlink>
+      <w:bookmarkStart w:id="8" w:name="_GoBack"/>
+      <w:bookmarkEnd w:id="8"/>
+    </w:p>
+    <w:p>
+      <w:pPr>
+        <w:pStyle w:val="ListParagraph"/>
+        <w:numPr>
+          <w:ilvl w:val="0"/>
+          <w:numId w:val="11"/>
+        </w:numPr>
+        <w:bidi/>
+        <w:jc w:val="both"/>
+        <w:rPr>
+          <w:rtl/>
+          <w:lang w:val="en-CA" w:bidi="fa-IR"/>
+        </w:rPr>
+      </w:pPr>
+      <w:r>
+        <w:rPr>
+          <w:lang w:bidi="fa-IR"/>
+        </w:rPr>
+        <w:t>…</w:t>
+      </w:r>
+    </w:p>
+    <w:p>
+      <w:pPr>
         <w:pStyle w:val="Heading1"/>
         <w:bidi/>
         <w:jc w:val="both"/>
@@ -1244,16 +2187,17 @@
           <w:lang w:bidi="fa-IR"/>
         </w:rPr>
       </w:pPr>
-      <w:bookmarkStart w:id="8" w:name="_Toc368490424"/>
-      <w:r>
-        <w:rPr>
-          <w:rFonts w:hint="cs"/>
-          <w:rtl/>
-          <w:lang w:bidi="fa-IR"/>
-        </w:rPr>
+      <w:bookmarkStart w:id="9" w:name="_Toc368490424"/>
+      <w:r>
+        <w:rPr>
+          <w:rFonts w:hint="cs"/>
+          <w:rtl/>
+          <w:lang w:bidi="fa-IR"/>
+        </w:rPr>
+        <w:lastRenderedPageBreak/>
         <w:t>مدیریت پروژه</w:t>
       </w:r>
-      <w:bookmarkEnd w:id="8"/>
+      <w:bookmarkEnd w:id="9"/>
     </w:p>
     <w:p>
       <w:pPr>
@@ -1265,7 +2209,7 @@
           <w:lang w:bidi="fa-IR"/>
         </w:rPr>
       </w:pPr>
-      <w:bookmarkStart w:id="9" w:name="_Toc368490425"/>
+      <w:bookmarkStart w:id="10" w:name="_Toc368490425"/>
       <w:r>
         <w:rPr>
           <w:rFonts w:hint="cs"/>
@@ -1274,7 +2218,7 @@
         </w:rPr>
         <w:t>متدولوژی توسعه نرم‌افزار</w:t>
       </w:r>
-      <w:bookmarkEnd w:id="9"/>
+      <w:bookmarkEnd w:id="10"/>
     </w:p>
     <w:p>
       <w:pPr>
@@ -1286,7 +2230,7 @@
           <w:lang w:bidi="fa-IR"/>
         </w:rPr>
       </w:pPr>
-      <w:bookmarkStart w:id="10" w:name="_Toc368490426"/>
+      <w:bookmarkStart w:id="11" w:name="_Toc368490426"/>
       <w:r>
         <w:rPr>
           <w:rFonts w:hint="cs"/>
@@ -1303,7 +2247,7 @@
         </w:rPr>
         <w:t>توسعه</w:t>
       </w:r>
-      <w:bookmarkEnd w:id="10"/>
+      <w:bookmarkEnd w:id="11"/>
     </w:p>
     <w:p>
       <w:pPr>
@@ -1315,7 +2259,7 @@
           <w:lang w:bidi="fa-IR"/>
         </w:rPr>
       </w:pPr>
-      <w:bookmarkStart w:id="11" w:name="_Toc368490427"/>
+      <w:bookmarkStart w:id="12" w:name="_Toc368490427"/>
       <w:r>
         <w:rPr>
           <w:rFonts w:hint="cs"/>
@@ -1332,7 +2276,7 @@
         </w:rPr>
         <w:t>زمان و نیروی لازم</w:t>
       </w:r>
-      <w:bookmarkEnd w:id="11"/>
+      <w:bookmarkEnd w:id="12"/>
     </w:p>
     <w:p>
       <w:pPr>
@@ -1344,7 +2288,7 @@
           <w:lang w:bidi="fa-IR"/>
         </w:rPr>
       </w:pPr>
-      <w:bookmarkStart w:id="12" w:name="_Toc368490428"/>
+      <w:bookmarkStart w:id="13" w:name="_Toc368490428"/>
       <w:r>
         <w:rPr>
           <w:rFonts w:hint="cs"/>
@@ -1353,7 +2297,7 @@
         </w:rPr>
         <w:t>تخمین هزینه</w:t>
       </w:r>
-      <w:bookmarkEnd w:id="12"/>
+      <w:bookmarkEnd w:id="13"/>
     </w:p>
     <w:p>
       <w:pPr>
@@ -1364,7 +2308,7 @@
           <w:lang w:bidi="fa-IR"/>
         </w:rPr>
       </w:pPr>
-      <w:bookmarkStart w:id="13" w:name="_Toc368490429"/>
+      <w:bookmarkStart w:id="14" w:name="_Toc368490429"/>
       <w:r>
         <w:rPr>
           <w:rFonts w:hint="cs"/>
@@ -1373,14 +2317,13 @@
         </w:rPr>
         <w:t>تکنولوژی‌ها</w:t>
       </w:r>
-      <w:bookmarkEnd w:id="13"/>
+      <w:bookmarkEnd w:id="14"/>
     </w:p>
     <w:p>
       <w:pPr>
         <w:bidi/>
         <w:jc w:val="both"/>
         <w:rPr>
-          <w:rFonts w:hint="cs"/>
           <w:rtl/>
           <w:lang w:bidi="fa-IR"/>
         </w:rPr>
@@ -1452,9 +2395,9 @@
           <w:lang w:bidi="fa-IR"/>
         </w:rPr>
       </w:pPr>
-      <w:bookmarkStart w:id="14" w:name="_Toc368480200"/>
-      <w:bookmarkStart w:id="15" w:name="_Toc368480372"/>
-      <w:bookmarkStart w:id="16" w:name="_Toc368490430"/>
+      <w:bookmarkStart w:id="15" w:name="_Toc368480200"/>
+      <w:bookmarkStart w:id="16" w:name="_Toc368480372"/>
+      <w:bookmarkStart w:id="17" w:name="_Toc368490430"/>
       <w:r>
         <w:rPr>
           <w:rFonts w:hint="cs"/>
@@ -1463,8 +2406,8 @@
         </w:rPr>
         <w:t>معماری</w:t>
       </w:r>
-      <w:bookmarkEnd w:id="14"/>
       <w:bookmarkEnd w:id="15"/>
+      <w:bookmarkEnd w:id="16"/>
       <w:r>
         <w:rPr>
           <w:rFonts w:hint="cs"/>
@@ -1473,14 +2416,13 @@
         </w:rPr>
         <w:t xml:space="preserve"> نرم‌افزار</w:t>
       </w:r>
-      <w:bookmarkEnd w:id="16"/>
+      <w:bookmarkEnd w:id="17"/>
     </w:p>
     <w:p>
       <w:pPr>
         <w:bidi/>
         <w:jc w:val="both"/>
         <w:rPr>
-          <w:rFonts w:hint="cs"/>
           <w:rtl/>
           <w:lang w:bidi="fa-IR"/>
         </w:rPr>
@@ -1712,7 +2654,6 @@
         <w:bidi/>
         <w:jc w:val="both"/>
         <w:rPr>
-          <w:rFonts w:hint="cs"/>
           <w:rtl/>
         </w:rPr>
       </w:pPr>
@@ -1882,13 +2823,12 @@
         <w:bidi/>
         <w:jc w:val="both"/>
         <w:rPr>
-          <w:rFonts w:ascii="Tahoma" w:hAnsi="Tahoma" w:hint="cs"/>
-          <w:rtl/>
-          <w:lang w:bidi="fa-IR"/>
-        </w:rPr>
-      </w:pPr>
-      <w:r>
-        <w:lastRenderedPageBreak/>
+          <w:rFonts w:ascii="Tahoma" w:hAnsi="Tahoma"/>
+          <w:rtl/>
+          <w:lang w:bidi="fa-IR"/>
+        </w:rPr>
+      </w:pPr>
+      <w:r>
         <w:t xml:space="preserve"> </w:t>
       </w:r>
       <w:r>
@@ -3171,16 +4111,17 @@
           <w:lang w:bidi="fa-IR"/>
         </w:rPr>
       </w:pPr>
-      <w:bookmarkStart w:id="17" w:name="_Toc368479947"/>
-      <w:bookmarkStart w:id="18" w:name="_Toc368480201"/>
-      <w:bookmarkStart w:id="19" w:name="_Toc368480373"/>
-      <w:bookmarkStart w:id="20" w:name="_Toc368490431"/>
-      <w:r>
-        <w:rPr>
-          <w:rFonts w:hint="cs"/>
-          <w:rtl/>
-          <w:lang w:bidi="fa-IR"/>
-        </w:rPr>
+      <w:bookmarkStart w:id="18" w:name="_Toc368479947"/>
+      <w:bookmarkStart w:id="19" w:name="_Toc368480201"/>
+      <w:bookmarkStart w:id="20" w:name="_Toc368480373"/>
+      <w:bookmarkStart w:id="21" w:name="_Toc368490431"/>
+      <w:r>
+        <w:rPr>
+          <w:rFonts w:hint="cs"/>
+          <w:rtl/>
+          <w:lang w:bidi="fa-IR"/>
+        </w:rPr>
+        <w:lastRenderedPageBreak/>
         <w:t>ابزار</w:t>
       </w:r>
       <w:r>
@@ -3199,9 +4140,9 @@
         </w:rPr>
         <w:t xml:space="preserve"> و چارچوب</w:t>
       </w:r>
-      <w:bookmarkEnd w:id="17"/>
       <w:bookmarkEnd w:id="18"/>
       <w:bookmarkEnd w:id="19"/>
+      <w:bookmarkEnd w:id="20"/>
       <w:r>
         <w:rPr>
           <w:rFonts w:hint="cs"/>
@@ -3210,7 +4151,7 @@
         </w:rPr>
         <w:t>‌ها</w:t>
       </w:r>
-      <w:bookmarkEnd w:id="20"/>
+      <w:bookmarkEnd w:id="21"/>
     </w:p>
     <w:p>
       <w:pPr>
@@ -3222,7 +4163,7 @@
           <w:lang w:bidi="fa-IR"/>
         </w:rPr>
       </w:pPr>
-      <w:bookmarkStart w:id="21" w:name="_Toc368490432"/>
+      <w:bookmarkStart w:id="22" w:name="_Toc368490432"/>
       <w:r>
         <w:rPr>
           <w:rFonts w:hint="cs"/>
@@ -3231,7 +4172,7 @@
         </w:rPr>
         <w:t>ابزارها</w:t>
       </w:r>
-      <w:bookmarkEnd w:id="21"/>
+      <w:bookmarkEnd w:id="22"/>
     </w:p>
     <w:p>
       <w:pPr>
@@ -4846,7 +5787,7 @@
           <w:rFonts w:cstheme="majorBidi"/>
         </w:rPr>
       </w:pPr>
-      <w:hyperlink r:id="rId11" w:history="1">
+      <w:hyperlink r:id="rId13" w:history="1">
         <w:proofErr w:type="spellStart"/>
         <w:proofErr w:type="gramStart"/>
         <w:r>
@@ -4869,7 +5810,7 @@
           <w:rFonts w:cstheme="majorBidi"/>
         </w:rPr>
       </w:pPr>
-      <w:hyperlink r:id="rId12" w:history="1">
+      <w:hyperlink r:id="rId14" w:history="1">
         <w:proofErr w:type="spellStart"/>
         <w:proofErr w:type="gramStart"/>
         <w:r>
@@ -6548,7 +7489,7 @@
         <w:bidi/>
         <w:jc w:val="both"/>
       </w:pPr>
-      <w:hyperlink r:id="rId13" w:history="1">
+      <w:hyperlink r:id="rId15" w:history="1">
         <w:proofErr w:type="spellStart"/>
         <w:proofErr w:type="gramStart"/>
         <w:r>
@@ -6567,7 +7508,7 @@
         <w:bidi/>
         <w:jc w:val="both"/>
       </w:pPr>
-      <w:hyperlink r:id="rId14" w:history="1">
+      <w:hyperlink r:id="rId16" w:history="1">
         <w:proofErr w:type="spellStart"/>
         <w:proofErr w:type="gramStart"/>
         <w:r>
@@ -6586,7 +7527,7 @@
         <w:bidi/>
         <w:jc w:val="both"/>
       </w:pPr>
-      <w:hyperlink r:id="rId15" w:history="1">
+      <w:hyperlink r:id="rId17" w:history="1">
         <w:proofErr w:type="spellStart"/>
         <w:proofErr w:type="gramStart"/>
         <w:r>
@@ -6619,24 +7560,22 @@
           <w:lang w:bidi="fa-IR"/>
         </w:rPr>
       </w:pPr>
-      <w:bookmarkStart w:id="22" w:name="_Toc368490433"/>
-      <w:r>
-        <w:rPr>
-          <w:rFonts w:hint="cs"/>
-          <w:rtl/>
-          <w:lang w:bidi="fa-IR"/>
-        </w:rPr>
-        <w:lastRenderedPageBreak/>
+      <w:bookmarkStart w:id="23" w:name="_Toc368490433"/>
+      <w:r>
+        <w:rPr>
+          <w:rFonts w:hint="cs"/>
+          <w:rtl/>
+          <w:lang w:bidi="fa-IR"/>
+        </w:rPr>
         <w:t>چارچوب‌ها</w:t>
       </w:r>
-      <w:bookmarkEnd w:id="22"/>
+      <w:bookmarkEnd w:id="23"/>
     </w:p>
     <w:p>
       <w:pPr>
         <w:bidi/>
         <w:jc w:val="both"/>
         <w:rPr>
-          <w:rFonts w:hint="cs"/>
           <w:rtl/>
         </w:rPr>
       </w:pPr>
@@ -8288,7 +9227,7 @@
         </w:rPr>
         <w:t xml:space="preserve">: </w:t>
       </w:r>
-      <w:hyperlink r:id="rId16" w:anchor="the-mtv-or-mvc-development-pattern" w:history="1">
+      <w:hyperlink r:id="rId18" w:anchor="the-mtv-or-mvc-development-pattern" w:history="1">
         <w:proofErr w:type="spellStart"/>
         <w:r>
           <w:rPr>
@@ -8321,6 +9260,7 @@
           <w:shd w:val="clear" w:color="auto" w:fill="FFFFFF"/>
           <w:rtl/>
         </w:rPr>
+        <w:lastRenderedPageBreak/>
         <w:t>سوال</w:t>
       </w:r>
       <w:r>
@@ -9653,7 +10593,7 @@
         </w:rPr>
         <w:t>:</w:t>
       </w:r>
-      <w:hyperlink r:id="rId17" w:history="1">
+      <w:hyperlink r:id="rId19" w:history="1">
         <w:proofErr w:type="spellStart"/>
         <w:r>
           <w:rPr>
@@ -9682,9 +10622,9 @@
           <w:lang w:bidi="fa-IR"/>
         </w:rPr>
       </w:pPr>
-      <w:bookmarkStart w:id="23" w:name="_Toc368480202"/>
-      <w:bookmarkStart w:id="24" w:name="_Toc368480374"/>
-      <w:bookmarkStart w:id="25" w:name="_Toc368490434"/>
+      <w:bookmarkStart w:id="24" w:name="_Toc368480202"/>
+      <w:bookmarkStart w:id="25" w:name="_Toc368480374"/>
+      <w:bookmarkStart w:id="26" w:name="_Toc368490434"/>
       <w:r>
         <w:rPr>
           <w:rFonts w:hint="cs"/>
@@ -9693,9 +10633,9 @@
         </w:rPr>
         <w:t>پایگاه‌داده‌ها و زبان برنامه‌نویسی</w:t>
       </w:r>
-      <w:bookmarkEnd w:id="23"/>
       <w:bookmarkEnd w:id="24"/>
       <w:bookmarkEnd w:id="25"/>
+      <w:bookmarkEnd w:id="26"/>
     </w:p>
     <w:p>
       <w:pPr>
@@ -9707,7 +10647,7 @@
           <w:lang w:bidi="fa-IR"/>
         </w:rPr>
       </w:pPr>
-      <w:bookmarkStart w:id="26" w:name="_Toc368490435"/>
+      <w:bookmarkStart w:id="27" w:name="_Toc368490435"/>
       <w:r>
         <w:rPr>
           <w:rFonts w:hint="cs"/>
@@ -9724,14 +10664,13 @@
         </w:rPr>
         <w:t>داده‌ها</w:t>
       </w:r>
-      <w:bookmarkEnd w:id="26"/>
+      <w:bookmarkEnd w:id="27"/>
     </w:p>
     <w:p>
       <w:pPr>
         <w:bidi/>
         <w:jc w:val="both"/>
         <w:rPr>
-          <w:rFonts w:hint="cs"/>
           <w:rtl/>
           <w:lang w:bidi="fa-IR"/>
         </w:rPr>
@@ -10360,7 +11299,7 @@
           <w:lang w:bidi="fa-IR"/>
         </w:rPr>
       </w:pPr>
-      <w:bookmarkStart w:id="27" w:name="_Toc368490436"/>
+      <w:bookmarkStart w:id="28" w:name="_Toc368490436"/>
       <w:r>
         <w:rPr>
           <w:rFonts w:hint="cs"/>
@@ -10369,7 +11308,7 @@
         </w:rPr>
         <w:t>زبان برنامه‌نویسی</w:t>
       </w:r>
-      <w:bookmarkEnd w:id="27"/>
+      <w:bookmarkEnd w:id="28"/>
     </w:p>
     <w:p>
       <w:pPr>
@@ -10508,7 +11447,7 @@
           <w:lang w:bidi="fa-IR"/>
         </w:rPr>
       </w:pPr>
-      <w:bookmarkStart w:id="28" w:name="_Toc368490437"/>
+      <w:bookmarkStart w:id="29" w:name="_Toc368490437"/>
       <w:r>
         <w:rPr>
           <w:rFonts w:hint="cs"/>
@@ -10517,7 +11456,7 @@
         </w:rPr>
         <w:t>تضمین کیفیت</w:t>
       </w:r>
-      <w:bookmarkEnd w:id="28"/>
+      <w:bookmarkEnd w:id="29"/>
     </w:p>
     <w:p>
       <w:pPr>
@@ -10543,17 +11482,7 @@
           <w:lang w:bidi="fa-IR"/>
         </w:rPr>
         <w:softHyphen/>
-        <w:t>های اطلاع از کیفیت و کارایی محصول نهایی است. البته باید توجه کرد که اعلام رضایتمندی مشتری از محصو</w:t>
-      </w:r>
-      <w:bookmarkStart w:id="29" w:name="_GoBack"/>
-      <w:bookmarkEnd w:id="29"/>
-      <w:r>
-        <w:rPr>
-          <w:rFonts w:hint="cs"/>
-          <w:rtl/>
-          <w:lang w:bidi="fa-IR"/>
-        </w:rPr>
-        <w:t>ل نهایی وابسته به فرایند تضمین کیفیت مناسب است. برای اینکه رضایت مشتری در حداکثر سطح خود باشد، محصول نهایی باید با امکانات و نیازهای تعریف شده توسط مشتری مطابقت داشته باشد. محصول نهایی ارائه شده توسط گروه ما، این اطمینان را ایجاد می</w:t>
+        <w:t>های اطلاع از کیفیت و کارایی محصول نهایی است. البته باید توجه کرد که اعلام رضایتمندی مشتری از محصول نهایی وابسته به فرایند تضمین کیفیت مناسب است. برای اینکه رضایت مشتری در حداکثر سطح خود باشد، محصول نهایی باید با امکانات و نیازهای تعریف شده توسط مشتری مطابقت داشته باشد. محصول نهایی ارائه شده توسط گروه ما، این اطمینان را ایجاد می</w:t>
       </w:r>
       <w:r>
         <w:rPr>
@@ -10594,7 +11523,6 @@
           <w:rtl/>
           <w:lang w:bidi="fa-IR"/>
         </w:rPr>
-        <w:lastRenderedPageBreak/>
         <w:t>به منظور ایجاد اطمینان بیشتر علاوه بر پیاده سازی امکانات تعریف شده و رفع نیازهای اولیه، به دو موضوع امنیت و آزمون نرم افزار نیز توجه خواهد شد.</w:t>
       </w:r>
     </w:p>
@@ -10747,7 +11675,16 @@
           <w:lang w:bidi="fa-IR"/>
         </w:rPr>
         <w:softHyphen/>
-        <w:t>ای طراحی و پیاده سازی شوند که میزان مواجه با شکست در محصول</w:t>
+        <w:t xml:space="preserve">ای </w:t>
+      </w:r>
+      <w:r>
+        <w:rPr>
+          <w:rFonts w:hint="cs"/>
+          <w:rtl/>
+          <w:lang w:bidi="fa-IR"/>
+        </w:rPr>
+        <w:lastRenderedPageBreak/>
+        <w:t>طراحی و پیاده سازی شوند که میزان مواجه با شکست در محصول</w:t>
       </w:r>
       <w:r>
         <w:rPr>
@@ -11041,8 +11978,8 @@
       </w:pPr>
     </w:p>
     <w:sectPr>
-      <w:headerReference w:type="default" r:id="rId18"/>
-      <w:footerReference w:type="default" r:id="rId19"/>
+      <w:headerReference w:type="default" r:id="rId20"/>
+      <w:footerReference w:type="default" r:id="rId21"/>
       <w:pgSz w:w="11907" w:h="16839" w:code="9"/>
       <w:pgMar w:top="1440" w:right="1440" w:bottom="1440" w:left="1440" w:header="720" w:footer="720" w:gutter="0"/>
       <w:cols w:space="720"/>
@@ -11224,6 +12161,165 @@
           <w:lang w:bidi="fa-IR"/>
         </w:rPr>
         <w:t>Online</w:t>
+      </w:r>
+    </w:p>
+  </w:footnote>
+  <w:footnote w:id="4">
+    <w:p>
+      <w:pPr>
+        <w:pStyle w:val="FootnoteText"/>
+        <w:rPr>
+          <w:lang w:bidi="fa-IR"/>
+        </w:rPr>
+      </w:pPr>
+      <w:r>
+        <w:rPr>
+          <w:rStyle w:val="FootnoteReference"/>
+        </w:rPr>
+        <w:footnoteRef/>
+      </w:r>
+      <w:r>
+        <w:t xml:space="preserve"> </w:t>
+      </w:r>
+      <w:r>
+        <w:rPr>
+          <w:lang w:bidi="fa-IR"/>
+        </w:rPr>
+        <w:t>Handle</w:t>
+      </w:r>
+    </w:p>
+  </w:footnote>
+  <w:footnote w:id="5">
+    <w:p>
+      <w:pPr>
+        <w:pStyle w:val="FootnoteText"/>
+        <w:rPr>
+          <w:rFonts w:hint="cs"/>
+          <w:rtl/>
+          <w:lang w:bidi="fa-IR"/>
+        </w:rPr>
+      </w:pPr>
+      <w:r>
+        <w:rPr>
+          <w:rStyle w:val="FootnoteReference"/>
+        </w:rPr>
+        <w:footnoteRef/>
+      </w:r>
+      <w:r>
+        <w:t xml:space="preserve"> </w:t>
+      </w:r>
+      <w:r>
+        <w:rPr>
+          <w:lang w:bidi="fa-IR"/>
+        </w:rPr>
+        <w:t>Functional</w:t>
+      </w:r>
+    </w:p>
+  </w:footnote>
+  <w:footnote w:id="6">
+    <w:p>
+      <w:pPr>
+        <w:pStyle w:val="FootnoteText"/>
+      </w:pPr>
+      <w:r>
+        <w:rPr>
+          <w:rStyle w:val="FootnoteReference"/>
+        </w:rPr>
+        <w:footnoteRef/>
+      </w:r>
+      <w:r>
+        <w:t xml:space="preserve"> Trace Means “Follow”</w:t>
+      </w:r>
+    </w:p>
+  </w:footnote>
+  <w:footnote w:id="7">
+    <w:p>
+      <w:pPr>
+        <w:pStyle w:val="FootnoteText"/>
+      </w:pPr>
+      <w:r>
+        <w:rPr>
+          <w:rStyle w:val="FootnoteReference"/>
+        </w:rPr>
+        <w:footnoteRef/>
+      </w:r>
+      <w:r>
+        <w:t xml:space="preserve"> A Website to create Avatar of  you</w:t>
+      </w:r>
+    </w:p>
+  </w:footnote>
+  <w:footnote w:id="8">
+    <w:p>
+      <w:pPr>
+        <w:pStyle w:val="FootnoteText"/>
+        <w:rPr>
+          <w:rFonts w:hint="cs"/>
+          <w:rtl/>
+          <w:lang w:bidi="fa-IR"/>
+        </w:rPr>
+      </w:pPr>
+      <w:r>
+        <w:rPr>
+          <w:rStyle w:val="FootnoteReference"/>
+        </w:rPr>
+        <w:footnoteRef/>
+      </w:r>
+      <w:r>
+        <w:t xml:space="preserve"> Tracers &amp; Tracings</w:t>
+      </w:r>
+    </w:p>
+  </w:footnote>
+  <w:footnote w:id="9">
+    <w:p>
+      <w:pPr>
+        <w:pStyle w:val="FootnoteText"/>
+        <w:rPr>
+          <w:lang w:bidi="fa-IR"/>
+        </w:rPr>
+      </w:pPr>
+      <w:r>
+        <w:rPr>
+          <w:rStyle w:val="FootnoteReference"/>
+        </w:rPr>
+        <w:footnoteRef/>
+      </w:r>
+      <w:r>
+        <w:t xml:space="preserve"> Apply to a University</w:t>
+      </w:r>
+    </w:p>
+  </w:footnote>
+  <w:footnote w:id="10">
+    <w:p>
+      <w:pPr>
+        <w:pStyle w:val="FootnoteText"/>
+        <w:rPr>
+          <w:lang w:bidi="fa-IR"/>
+        </w:rPr>
+      </w:pPr>
+      <w:r>
+        <w:rPr>
+          <w:rStyle w:val="FootnoteReference"/>
+        </w:rPr>
+        <w:footnoteRef/>
+      </w:r>
+      <w:r>
+        <w:t xml:space="preserve"> Source Code</w:t>
+      </w:r>
+    </w:p>
+  </w:footnote>
+  <w:footnote w:id="11">
+    <w:p>
+      <w:pPr>
+        <w:pStyle w:val="FootnoteText"/>
+      </w:pPr>
+      <w:r>
+        <w:rPr>
+          <w:rStyle w:val="FootnoteReference"/>
+        </w:rPr>
+        <w:footnoteRef/>
+      </w:r>
+      <w:r>
+        <w:t xml:space="preserve"> Forum</w:t>
       </w:r>
     </w:p>
   </w:footnote>
@@ -11847,6 +12943,119 @@
     </w:lvl>
   </w:abstractNum>
   <w:abstractNum w:abstractNumId="5">
+    <w:nsid w:val="542F57D3"/>
+    <w:multiLevelType w:val="hybridMultilevel"/>
+    <w:tmpl w:val="F592A676"/>
+    <w:lvl w:ilvl="0" w:tplc="04090001">
+      <w:start w:val="1"/>
+      <w:numFmt w:val="bullet"/>
+      <w:lvlText w:val=""/>
+      <w:lvlJc w:val="left"/>
+      <w:pPr>
+        <w:ind w:left="720" w:hanging="360"/>
+      </w:pPr>
+      <w:rPr>
+        <w:rFonts w:ascii="Symbol" w:hAnsi="Symbol" w:hint="default"/>
+      </w:rPr>
+    </w:lvl>
+    <w:lvl w:ilvl="1" w:tplc="04090003" w:tentative="1">
+      <w:start w:val="1"/>
+      <w:numFmt w:val="bullet"/>
+      <w:lvlText w:val="o"/>
+      <w:lvlJc w:val="left"/>
+      <w:pPr>
+        <w:ind w:left="1440" w:hanging="360"/>
+      </w:pPr>
+      <w:rPr>
+        <w:rFonts w:ascii="Courier New" w:hAnsi="Courier New" w:cs="Courier New" w:hint="default"/>
+      </w:rPr>
+    </w:lvl>
+    <w:lvl w:ilvl="2" w:tplc="04090005" w:tentative="1">
+      <w:start w:val="1"/>
+      <w:numFmt w:val="bullet"/>
+      <w:lvlText w:val=""/>
+      <w:lvlJc w:val="left"/>
+      <w:pPr>
+        <w:ind w:left="2160" w:hanging="360"/>
+      </w:pPr>
+      <w:rPr>
+        <w:rFonts w:ascii="Wingdings" w:hAnsi="Wingdings" w:hint="default"/>
+      </w:rPr>
+    </w:lvl>
+    <w:lvl w:ilvl="3" w:tplc="04090001" w:tentative="1">
+      <w:start w:val="1"/>
+      <w:numFmt w:val="bullet"/>
+      <w:lvlText w:val=""/>
+      <w:lvlJc w:val="left"/>
+      <w:pPr>
+        <w:ind w:left="2880" w:hanging="360"/>
+      </w:pPr>
+      <w:rPr>
+        <w:rFonts w:ascii="Symbol" w:hAnsi="Symbol" w:hint="default"/>
+      </w:rPr>
+    </w:lvl>
+    <w:lvl w:ilvl="4" w:tplc="04090003" w:tentative="1">
+      <w:start w:val="1"/>
+      <w:numFmt w:val="bullet"/>
+      <w:lvlText w:val="o"/>
+      <w:lvlJc w:val="left"/>
+      <w:pPr>
+        <w:ind w:left="3600" w:hanging="360"/>
+      </w:pPr>
+      <w:rPr>
+        <w:rFonts w:ascii="Courier New" w:hAnsi="Courier New" w:cs="Courier New" w:hint="default"/>
+      </w:rPr>
+    </w:lvl>
+    <w:lvl w:ilvl="5" w:tplc="04090005" w:tentative="1">
+      <w:start w:val="1"/>
+      <w:numFmt w:val="bullet"/>
+      <w:lvlText w:val=""/>
+      <w:lvlJc w:val="left"/>
+      <w:pPr>
+        <w:ind w:left="4320" w:hanging="360"/>
+      </w:pPr>
+      <w:rPr>
+        <w:rFonts w:ascii="Wingdings" w:hAnsi="Wingdings" w:hint="default"/>
+      </w:rPr>
+    </w:lvl>
+    <w:lvl w:ilvl="6" w:tplc="04090001" w:tentative="1">
+      <w:start w:val="1"/>
+      <w:numFmt w:val="bullet"/>
+      <w:lvlText w:val=""/>
+      <w:lvlJc w:val="left"/>
+      <w:pPr>
+        <w:ind w:left="5040" w:hanging="360"/>
+      </w:pPr>
+      <w:rPr>
+        <w:rFonts w:ascii="Symbol" w:hAnsi="Symbol" w:hint="default"/>
+      </w:rPr>
+    </w:lvl>
+    <w:lvl w:ilvl="7" w:tplc="04090003" w:tentative="1">
+      <w:start w:val="1"/>
+      <w:numFmt w:val="bullet"/>
+      <w:lvlText w:val="o"/>
+      <w:lvlJc w:val="left"/>
+      <w:pPr>
+        <w:ind w:left="5760" w:hanging="360"/>
+      </w:pPr>
+      <w:rPr>
+        <w:rFonts w:ascii="Courier New" w:hAnsi="Courier New" w:cs="Courier New" w:hint="default"/>
+      </w:rPr>
+    </w:lvl>
+    <w:lvl w:ilvl="8" w:tplc="04090005" w:tentative="1">
+      <w:start w:val="1"/>
+      <w:numFmt w:val="bullet"/>
+      <w:lvlText w:val=""/>
+      <w:lvlJc w:val="left"/>
+      <w:pPr>
+        <w:ind w:left="6480" w:hanging="360"/>
+      </w:pPr>
+      <w:rPr>
+        <w:rFonts w:ascii="Wingdings" w:hAnsi="Wingdings" w:hint="default"/>
+      </w:rPr>
+    </w:lvl>
+  </w:abstractNum>
+  <w:abstractNum w:abstractNumId="6">
     <w:nsid w:val="66BC7558"/>
     <w:multiLevelType w:val="hybridMultilevel"/>
     <w:tmpl w:val="AFAE4E3C"/>
@@ -11932,7 +13141,7 @@
       </w:pPr>
     </w:lvl>
   </w:abstractNum>
-  <w:abstractNum w:abstractNumId="6">
+  <w:abstractNum w:abstractNumId="7">
     <w:nsid w:val="7030380E"/>
     <w:multiLevelType w:val="multilevel"/>
     <w:tmpl w:val="0409001D"/>
@@ -12018,7 +13227,7 @@
       </w:pPr>
     </w:lvl>
   </w:abstractNum>
-  <w:abstractNum w:abstractNumId="7">
+  <w:abstractNum w:abstractNumId="8">
     <w:nsid w:val="7CE24439"/>
     <w:multiLevelType w:val="multilevel"/>
     <w:tmpl w:val="EC783D3C"/>
@@ -12167,7 +13376,7 @@
       </w:rPr>
     </w:lvl>
   </w:abstractNum>
-  <w:abstractNum w:abstractNumId="8">
+  <w:abstractNum w:abstractNumId="9">
     <w:nsid w:val="7F4972F0"/>
     <w:multiLevelType w:val="multilevel"/>
     <w:tmpl w:val="59EC131C"/>
@@ -12323,7 +13532,7 @@
     <w:abstractNumId w:val="3"/>
   </w:num>
   <w:num w:numId="3">
-    <w:abstractNumId w:val="5"/>
+    <w:abstractNumId w:val="6"/>
   </w:num>
   <w:num w:numId="4">
     <w:abstractNumId w:val="0"/>
@@ -12362,16 +13571,19 @@
     </w:lvlOverride>
   </w:num>
   <w:num w:numId="7">
-    <w:abstractNumId w:val="6"/>
+    <w:abstractNumId w:val="7"/>
   </w:num>
   <w:num w:numId="8">
     <w:abstractNumId w:val="2"/>
   </w:num>
   <w:num w:numId="9">
-    <w:abstractNumId w:val="7"/>
+    <w:abstractNumId w:val="8"/>
   </w:num>
   <w:num w:numId="10">
-    <w:abstractNumId w:val="8"/>
+    <w:abstractNumId w:val="9"/>
+  </w:num>
+  <w:num w:numId="11">
+    <w:abstractNumId w:val="5"/>
   </w:num>
 </w:numbering>
 </file>
@@ -14334,11 +15546,11 @@
 <file path=word/glossary/fontTable.xml><?xml version="1.0" encoding="utf-8"?>
 <w:fonts xmlns:mc="http://schemas.openxmlformats.org/markup-compatibility/2006" xmlns:r="http://schemas.openxmlformats.org/officeDocument/2006/relationships" xmlns:w="http://schemas.openxmlformats.org/wordprocessingml/2006/main" xmlns:w14="http://schemas.microsoft.com/office/word/2010/wordml" mc:Ignorable="w14">
   <w:font w:name="Times New Roman">
-    <w:panose1 w:val="02020503050405090304"/>
+    <w:panose1 w:val="02020603050405020304"/>
     <w:charset w:val="00"/>
     <w:family w:val="roman"/>
     <w:pitch w:val="variable"/>
-    <w:sig w:usb0="E0000AFF" w:usb1="00007843" w:usb2="00000001" w:usb3="00000000" w:csb0="000001BF" w:csb1="00000000"/>
+    <w:sig w:usb0="E0002AFF" w:usb1="C0007841" w:usb2="00000009" w:usb3="00000000" w:csb0="000001FF" w:csb1="00000000"/>
   </w:font>
   <w:font w:name="Calibri">
     <w:panose1 w:val="020F0502020204030204"/>
@@ -14355,11 +15567,11 @@
     <w:sig w:usb0="00002001" w:usb1="80000000" w:usb2="00000008" w:usb3="00000000" w:csb0="00000040" w:csb1="00000000"/>
   </w:font>
   <w:font w:name="Courier New">
-    <w:panose1 w:val="02070409020205090404"/>
+    <w:panose1 w:val="02070309020205020404"/>
     <w:charset w:val="00"/>
     <w:family w:val="modern"/>
     <w:pitch w:val="fixed"/>
-    <w:sig w:usb0="E0000AFF" w:usb1="40007843" w:usb2="00000001" w:usb3="00000000" w:csb0="000001BF" w:csb1="00000000"/>
+    <w:sig w:usb0="E0002AFF" w:usb1="C0007843" w:usb2="00000009" w:usb3="00000000" w:csb0="000001FF" w:csb1="00000000"/>
   </w:font>
   <w:font w:name="Wingdings">
     <w:panose1 w:val="05000000000000000000"/>
@@ -14376,11 +15588,11 @@
     <w:sig w:usb0="00000000" w:usb1="10000000" w:usb2="00000000" w:usb3="00000000" w:csb0="80000000" w:csb1="00000000"/>
   </w:font>
   <w:font w:name="Arial">
-    <w:panose1 w:val="020B0604020202090204"/>
+    <w:panose1 w:val="020B0604020202020204"/>
     <w:charset w:val="00"/>
     <w:family w:val="swiss"/>
     <w:pitch w:val="variable"/>
-    <w:sig w:usb0="E0000AFF" w:usb1="00007843" w:usb2="00000001" w:usb3="00000000" w:csb0="000001BF" w:csb1="00000000"/>
+    <w:sig w:usb0="E0002AFF" w:usb1="C0007843" w:usb2="00000009" w:usb3="00000000" w:csb0="000001FF" w:csb1="00000000"/>
   </w:font>
   <w:font w:name="Cambria">
     <w:panose1 w:val="02040503050406030204"/>
@@ -14404,11 +15616,11 @@
     <w:sig w:usb0="F7FFAFFF" w:usb1="E9DFFFFF" w:usb2="0000003F" w:usb3="00000000" w:csb0="003F01FF" w:csb1="00000000"/>
   </w:font>
   <w:font w:name="Helvetica">
-    <w:panose1 w:val="020B0604020202090204"/>
+    <w:panose1 w:val="020B0604020202020204"/>
     <w:charset w:val="00"/>
     <w:family w:val="swiss"/>
     <w:pitch w:val="variable"/>
-    <w:sig w:usb0="E0000AFF" w:usb1="00007843" w:usb2="00000001" w:usb3="00000000" w:csb0="000001BF" w:csb1="00000000"/>
+    <w:sig w:usb0="E0002AFF" w:usb1="C0007843" w:usb2="00000009" w:usb3="00000000" w:csb0="000001FF" w:csb1="00000000"/>
   </w:font>
 </w:fonts>
 </file>
@@ -14427,6 +15639,7 @@
   </w:compat>
   <w:rsids>
     <w:rsidRoot w:val="003D27E4"/>
+    <w:rsid w:val="00077902"/>
     <w:rsid w:val="000B2753"/>
     <w:rsid w:val="003D27E4"/>
     <w:rsid w:val="003F1732"/>
@@ -15308,7 +16521,7 @@
 </file>
 
 <file path=customXml/itemProps2.xml><?xml version="1.0" encoding="utf-8"?>
-<ds:datastoreItem xmlns:ds="http://schemas.openxmlformats.org/officeDocument/2006/customXml" ds:itemID="{1AF2A603-4219-4FC4-9071-FE8C78DD9318}">
+<ds:datastoreItem xmlns:ds="http://schemas.openxmlformats.org/officeDocument/2006/customXml" ds:itemID="{D0C6462F-E67B-428A-8DCA-38C0DF62DF5E}">
   <ds:schemaRefs>
     <ds:schemaRef ds:uri="http://schemas.openxmlformats.org/officeDocument/2006/bibliography"/>
   </ds:schemaRefs>

</xml_diff>

<commit_message>
Security: Stability + Confidentiality
</commit_message>
<xml_diff>
--- a/SE2_Proposal.docx
+++ b/SE2_Proposal.docx
@@ -1603,7 +1603,6 @@
         <w:bidi/>
         <w:jc w:val="both"/>
         <w:rPr>
-          <w:rFonts w:hint="cs"/>
           <w:rtl/>
           <w:lang w:bidi="fa-IR"/>
         </w:rPr>
@@ -1623,17 +1622,7 @@
           <w:lang w:bidi="fa-IR"/>
         </w:rPr>
         <w:softHyphen/>
-        <w:t xml:space="preserve">های اطلاع از کیفیت و کارایی محصول نهایی است. البته باید توجه کرد که اعلام رضایتمندی مشتری از محصول نهایی وابسته به فرایند تضمین کیفیت مناسب است. برای اینکه رضایت مشتری در حداکثر سطح </w:t>
-      </w:r>
-      <w:bookmarkStart w:id="29" w:name="_GoBack"/>
-      <w:bookmarkEnd w:id="29"/>
-      <w:r>
-        <w:rPr>
-          <w:rFonts w:hint="cs"/>
-          <w:rtl/>
-          <w:lang w:bidi="fa-IR"/>
-        </w:rPr>
-        <w:t>خود باشد، محصول نهایی باید با امکانات و نیازهای تعریف شده توسط مشتری مطابقت داشته باشد. محصول نهایی ارائه شده توسط گروه ما، این اطمینان را ایجاد می</w:t>
+        <w:t>های اطلاع از کیفیت و کارایی محصول نهایی است. البته باید توجه کرد که اعلام رضایتمندی مشتری از محصول نهایی وابسته به فرایند تضمین کیفیت مناسب است. برای اینکه رضایت مشتری در حداکثر سطح خود باشد، محصول نهایی باید با امکانات و نیازهای تعریف شده توسط مشتری مطابقت داشته باشد. محصول نهایی ارائه شده توسط گروه ما، این اطمینان را ایجاد می</w:t>
       </w:r>
       <w:r>
         <w:rPr>
@@ -1664,7 +1653,6 @@
         <w:bidi/>
         <w:jc w:val="both"/>
         <w:rPr>
-          <w:rFonts w:hint="cs"/>
           <w:rtl/>
           <w:lang w:bidi="fa-IR"/>
         </w:rPr>
@@ -1684,13 +1672,12 @@
         <w:bidi/>
         <w:jc w:val="both"/>
         <w:rPr>
-          <w:rtl/>
-          <w:lang w:bidi="fa-IR"/>
-        </w:rPr>
-      </w:pPr>
-      <w:bookmarkStart w:id="30" w:name="_Toc368480205"/>
-      <w:bookmarkStart w:id="31" w:name="_Toc368480377"/>
-      <w:bookmarkStart w:id="32" w:name="_Toc368490438"/>
+          <w:lang w:bidi="fa-IR"/>
+        </w:rPr>
+      </w:pPr>
+      <w:bookmarkStart w:id="29" w:name="_Toc368480205"/>
+      <w:bookmarkStart w:id="30" w:name="_Toc368480377"/>
+      <w:bookmarkStart w:id="31" w:name="_Toc368490438"/>
       <w:r>
         <w:rPr>
           <w:rFonts w:hint="cs"/>
@@ -1699,34 +1686,268 @@
         </w:rPr>
         <w:t>امنیت</w:t>
       </w:r>
+      <w:bookmarkEnd w:id="29"/>
       <w:bookmarkEnd w:id="30"/>
       <w:bookmarkEnd w:id="31"/>
+    </w:p>
+    <w:p>
+      <w:pPr>
+        <w:bidi/>
+        <w:rPr>
+          <w:lang w:bidi="fa-IR"/>
+        </w:rPr>
+      </w:pPr>
+      <w:r>
+        <w:rPr>
+          <w:rFonts w:hint="cs"/>
+          <w:rtl/>
+          <w:lang w:bidi="fa-IR"/>
+        </w:rPr>
+        <w:t>در بحث امنیت به دو موضوع پایداری نرم افزار و محرمانگی داده ها پرداخته می</w:t>
+      </w:r>
+      <w:r>
+        <w:rPr>
+          <w:rFonts w:hint="cs"/>
+          <w:rtl/>
+          <w:lang w:bidi="fa-IR"/>
+        </w:rPr>
+        <w:softHyphen/>
+        <w:t>شود.</w:t>
+      </w:r>
+    </w:p>
+    <w:p>
+      <w:pPr>
+        <w:pStyle w:val="Heading3"/>
+        <w:bidi/>
+        <w:rPr>
+          <w:rFonts w:hint="cs"/>
+          <w:rtl/>
+          <w:lang w:bidi="fa-IR"/>
+        </w:rPr>
+      </w:pPr>
+      <w:r>
+        <w:rPr>
+          <w:rFonts w:hint="cs"/>
+          <w:rtl/>
+          <w:lang w:bidi="fa-IR"/>
+        </w:rPr>
+        <w:t>پایداری</w:t>
+      </w:r>
+    </w:p>
+    <w:p>
+      <w:pPr>
+        <w:bidi/>
+        <w:jc w:val="both"/>
+        <w:rPr>
+          <w:rFonts w:hint="cs"/>
+          <w:rtl/>
+          <w:lang w:bidi="fa-IR"/>
+        </w:rPr>
+      </w:pPr>
+      <w:r>
+        <w:rPr>
+          <w:rFonts w:hint="cs"/>
+          <w:rtl/>
+          <w:lang w:bidi="fa-IR"/>
+        </w:rPr>
+        <w:t>پایداری نرم افزار به این معنی است که نرم افزار به دفعات متعدد با شکست مواجه نشود. اگر محصول نهایی به دفعات متعدد با شکست مواجه شود قابلیت اطمینان آن از بین می</w:t>
+      </w:r>
+      <w:r>
+        <w:rPr>
+          <w:rtl/>
+          <w:lang w:bidi="fa-IR"/>
+        </w:rPr>
+        <w:softHyphen/>
+      </w:r>
+      <w:r>
+        <w:rPr>
+          <w:rFonts w:hint="cs"/>
+          <w:rtl/>
+          <w:lang w:bidi="fa-IR"/>
+        </w:rPr>
+        <w:t>رود. با توجه به اینکه تمام شکست</w:t>
+      </w:r>
+      <w:r>
+        <w:rPr>
+          <w:rFonts w:hint="cs"/>
+          <w:rtl/>
+          <w:lang w:bidi="fa-IR"/>
+        </w:rPr>
+        <w:softHyphen/>
+        <w:t xml:space="preserve">های نرم افزاری به مرحله طراحی و پیاده سازی مرتبط است، سعی گروه </w:t>
+      </w:r>
+      <w:r>
+        <w:rPr>
+          <w:lang w:bidi="fa-IR"/>
+        </w:rPr>
+        <w:t>exprolife</w:t>
+      </w:r>
+      <w:r>
+        <w:rPr>
+          <w:rFonts w:hint="cs"/>
+          <w:rtl/>
+          <w:lang w:bidi="fa-IR"/>
+        </w:rPr>
+        <w:t xml:space="preserve">  بر این است که تمام ماژول</w:t>
+      </w:r>
+      <w:r>
+        <w:rPr>
+          <w:rFonts w:hint="cs"/>
+          <w:rtl/>
+          <w:lang w:bidi="fa-IR"/>
+        </w:rPr>
+        <w:softHyphen/>
+        <w:t>های نرم افزار و بخش</w:t>
+      </w:r>
+      <w:r>
+        <w:rPr>
+          <w:rFonts w:hint="cs"/>
+          <w:rtl/>
+          <w:lang w:bidi="fa-IR"/>
+        </w:rPr>
+        <w:softHyphen/>
+        <w:t>های مختلف آن به گونه</w:t>
+      </w:r>
+      <w:r>
+        <w:rPr>
+          <w:rFonts w:hint="cs"/>
+          <w:rtl/>
+          <w:lang w:bidi="fa-IR"/>
+        </w:rPr>
+        <w:softHyphen/>
+        <w:t>ای طراحی و پیاده سازی شوند که میزان مواجه با شکست در محصول</w:t>
+      </w:r>
+      <w:r>
+        <w:rPr>
+          <w:rFonts w:hint="cs"/>
+          <w:rtl/>
+          <w:lang w:bidi="fa-IR"/>
+        </w:rPr>
+        <w:t xml:space="preserve"> نهایی به هنگام اجرا به حداقل تعداد خود برسد و یا حتی به طور کامل از بین برود.</w:t>
+      </w:r>
+    </w:p>
+    <w:p>
+      <w:pPr>
+        <w:pStyle w:val="Heading3"/>
+        <w:bidi/>
+        <w:rPr>
+          <w:rFonts w:hint="cs"/>
+          <w:rtl/>
+          <w:lang w:bidi="fa-IR"/>
+        </w:rPr>
+      </w:pPr>
+      <w:r>
+        <w:rPr>
+          <w:rFonts w:hint="cs"/>
+          <w:rtl/>
+          <w:lang w:bidi="fa-IR"/>
+        </w:rPr>
+        <w:t>محرمانگی</w:t>
+      </w:r>
+    </w:p>
+    <w:p>
+      <w:pPr>
+        <w:bidi/>
+        <w:jc w:val="both"/>
+        <w:rPr>
+          <w:rFonts w:hint="cs"/>
+          <w:rtl/>
+          <w:lang w:bidi="fa-IR"/>
+        </w:rPr>
+      </w:pPr>
+      <w:r>
+        <w:rPr>
+          <w:rFonts w:hint="cs"/>
+          <w:rtl/>
+          <w:lang w:bidi="fa-IR"/>
+        </w:rPr>
+        <w:t>با توجه به اینکه اطلاعات قرار گرفته در سایت (پروژه گروه) برای کاربران و استفاده کنندگان بسیار حساس و حیاتی است، این اطلاعات در پایگاه داده به گونه</w:t>
+      </w:r>
+      <w:r>
+        <w:rPr>
+          <w:rFonts w:hint="cs"/>
+          <w:rtl/>
+          <w:lang w:bidi="fa-IR"/>
+        </w:rPr>
+        <w:softHyphen/>
+        <w:t>ای ذخیره می</w:t>
+      </w:r>
+      <w:r>
+        <w:rPr>
+          <w:rFonts w:hint="cs"/>
+          <w:rtl/>
+          <w:lang w:bidi="fa-IR"/>
+        </w:rPr>
+        <w:softHyphen/>
+        <w:t>شوند که هیچ کس به جز کاربران مجاز، اجازه دسترسی به این اطلاعات را ندارد. این اطلاعات شامل توضیحات حساس پروژه، رمز عبور کاربران و همچنین اطلاعات تماس (با توجه به تنظیمات خود کاربر) است.</w:t>
+      </w:r>
+      <w:r>
+        <w:rPr>
+          <w:lang w:bidi="fa-IR"/>
+        </w:rPr>
+        <w:t xml:space="preserve"> </w:t>
+      </w:r>
+      <w:r>
+        <w:rPr>
+          <w:rFonts w:hint="cs"/>
+          <w:rtl/>
+          <w:lang w:bidi="fa-IR"/>
+        </w:rPr>
+        <w:t xml:space="preserve"> اطلاعات محرمانه با استفاده از الگوریتم</w:t>
+      </w:r>
+      <w:r>
+        <w:rPr>
+          <w:rFonts w:hint="cs"/>
+          <w:rtl/>
+          <w:lang w:bidi="fa-IR"/>
+        </w:rPr>
+        <w:softHyphen/>
+        <w:t>های رمزنگار</w:t>
+      </w:r>
+      <w:r>
+        <w:rPr>
+          <w:rFonts w:hint="cs"/>
+          <w:rtl/>
+          <w:lang w:bidi="fa-IR"/>
+        </w:rPr>
+        <w:t>ی در پایگاه داده ذخیره می</w:t>
+      </w:r>
+      <w:r>
+        <w:rPr>
+          <w:rFonts w:hint="cs"/>
+          <w:rtl/>
+          <w:lang w:bidi="fa-IR"/>
+        </w:rPr>
+        <w:softHyphen/>
+        <w:t>شوند.</w:t>
+      </w:r>
+    </w:p>
+    <w:p>
+      <w:pPr>
+        <w:pStyle w:val="Heading2"/>
+        <w:bidi/>
+        <w:jc w:val="both"/>
+        <w:rPr>
+          <w:rtl/>
+          <w:lang w:bidi="fa-IR"/>
+        </w:rPr>
+      </w:pPr>
+      <w:bookmarkStart w:id="32" w:name="_Toc368480206"/>
+      <w:bookmarkStart w:id="33" w:name="_Toc368480378"/>
+      <w:bookmarkStart w:id="34" w:name="_Toc368490439"/>
+      <w:bookmarkStart w:id="35" w:name="_GoBack"/>
+      <w:bookmarkEnd w:id="35"/>
+      <w:r>
+        <w:rPr>
+          <w:rFonts w:hint="cs"/>
+          <w:rtl/>
+          <w:lang w:bidi="fa-IR"/>
+        </w:rPr>
+        <w:t>آزمون</w:t>
+      </w:r>
       <w:bookmarkEnd w:id="32"/>
-    </w:p>
-    <w:p>
-      <w:pPr>
-        <w:pStyle w:val="Heading2"/>
-        <w:bidi/>
-        <w:jc w:val="both"/>
-        <w:rPr>
-          <w:rtl/>
-          <w:lang w:bidi="fa-IR"/>
-        </w:rPr>
-      </w:pPr>
-      <w:bookmarkStart w:id="33" w:name="_Toc368480206"/>
-      <w:bookmarkStart w:id="34" w:name="_Toc368480378"/>
-      <w:bookmarkStart w:id="35" w:name="_Toc368490439"/>
-      <w:r>
-        <w:rPr>
-          <w:rFonts w:hint="cs"/>
-          <w:rtl/>
-          <w:lang w:bidi="fa-IR"/>
-        </w:rPr>
-        <w:t>آزمون</w:t>
-      </w:r>
       <w:bookmarkEnd w:id="33"/>
       <w:bookmarkEnd w:id="34"/>
-      <w:bookmarkEnd w:id="35"/>
     </w:p>
     <w:p>
       <w:pPr>
@@ -4771,6 +4992,7 @@
     <w:rsid w:val="003D27E4"/>
     <w:rsid w:val="00403EA5"/>
     <w:rsid w:val="00573AA4"/>
+    <w:rsid w:val="006D7457"/>
     <w:rsid w:val="006F328E"/>
     <w:rsid w:val="0074384F"/>
     <w:rsid w:val="00813F68"/>
@@ -5643,7 +5865,7 @@
 </file>
 
 <file path=customXml/itemProps2.xml><?xml version="1.0" encoding="utf-8"?>
-<ds:datastoreItem xmlns:ds="http://schemas.openxmlformats.org/officeDocument/2006/customXml" ds:itemID="{FA7FBF04-F71A-4E76-A1EB-57B8A822E655}">
+<ds:datastoreItem xmlns:ds="http://schemas.openxmlformats.org/officeDocument/2006/customXml" ds:itemID="{077D5F54-1021-44C4-ADB2-DAA4C01F6611}">
   <ds:schemaRefs>
     <ds:schemaRef ds:uri="http://schemas.openxmlformats.org/officeDocument/2006/bibliography"/>
   </ds:schemaRefs>

</xml_diff>

<commit_message>
some change on agile picture
</commit_message>
<xml_diff>
--- a/SE2_Proposal.docx
+++ b/SE2_Proposal.docx
@@ -2623,6 +2623,7 @@
           <w:rtl/>
         </w:rPr>
       </w:pPr>
+      <w:bookmarkStart w:id="10" w:name="_GoBack"/>
       <w:r>
         <w:rPr>
           <w:rFonts w:hint="cs"/>
@@ -2633,7 +2634,9 @@
           <wp:inline distT="0" distB="0" distL="0" distR="0" wp14:anchorId="7BADE1F8" wp14:editId="58C2D72F">
             <wp:extent cx="5732145" cy="3559810"/>
             <wp:effectExtent l="0" t="0" r="1905" b="2540"/>
-            <wp:docPr id="3" name="Picture 3"/>
+            <wp:docPr id="3" name="Picture 3">
+              <a:hlinkClick xmlns:a="http://schemas.openxmlformats.org/drawingml/2006/main" r:id="rId13"/>
+            </wp:docPr>
             <wp:cNvGraphicFramePr>
               <a:graphicFrameLocks xmlns:a="http://schemas.openxmlformats.org/drawingml/2006/main" noChangeAspect="1"/>
             </wp:cNvGraphicFramePr>
@@ -2645,7 +2648,7 @@
                     <pic:cNvPicPr/>
                   </pic:nvPicPr>
                   <pic:blipFill>
-                    <a:blip r:embed="rId13">
+                    <a:blip r:embed="rId14">
                       <a:extLst>
                         <a:ext uri="{28A0092B-C50C-407E-A947-70E740481C1C}">
                           <a14:useLocalDpi xmlns:a14="http://schemas.microsoft.com/office/drawing/2010/main" val="0"/>
@@ -2671,6 +2674,7 @@
           </wp:inline>
         </w:drawing>
       </w:r>
+      <w:bookmarkEnd w:id="10"/>
     </w:p>
     <w:p>
       <w:pPr>
@@ -2725,7 +2729,7 @@
           <w:lang w:bidi="fa-IR"/>
         </w:rPr>
       </w:pPr>
-      <w:bookmarkStart w:id="10" w:name="_Toc368490426"/>
+      <w:bookmarkStart w:id="11" w:name="_Toc368490426"/>
       <w:r>
         <w:rPr>
           <w:rFonts w:hint="cs"/>
@@ -2742,7 +2746,7 @@
         </w:rPr>
         <w:t>توسعه</w:t>
       </w:r>
-      <w:bookmarkEnd w:id="10"/>
+      <w:bookmarkEnd w:id="11"/>
     </w:p>
     <w:p>
       <w:pPr>
@@ -2754,7 +2758,7 @@
           <w:lang w:bidi="fa-IR"/>
         </w:rPr>
       </w:pPr>
-      <w:bookmarkStart w:id="11" w:name="_Toc368490427"/>
+      <w:bookmarkStart w:id="12" w:name="_Toc368490427"/>
       <w:r>
         <w:rPr>
           <w:rFonts w:hint="cs"/>
@@ -2771,7 +2775,7 @@
         </w:rPr>
         <w:t>زمان و نیروی لازم</w:t>
       </w:r>
-      <w:bookmarkEnd w:id="11"/>
+      <w:bookmarkEnd w:id="12"/>
     </w:p>
     <w:p>
       <w:pPr>
@@ -2783,7 +2787,7 @@
           <w:lang w:bidi="fa-IR"/>
         </w:rPr>
       </w:pPr>
-      <w:bookmarkStart w:id="12" w:name="_Toc368490428"/>
+      <w:bookmarkStart w:id="13" w:name="_Toc368490428"/>
       <w:r>
         <w:rPr>
           <w:rFonts w:hint="cs"/>
@@ -2792,7 +2796,7 @@
         </w:rPr>
         <w:t>تخمین هزینه</w:t>
       </w:r>
-      <w:bookmarkEnd w:id="12"/>
+      <w:bookmarkEnd w:id="13"/>
     </w:p>
     <w:p>
       <w:pPr>
@@ -2803,7 +2807,7 @@
           <w:lang w:bidi="fa-IR"/>
         </w:rPr>
       </w:pPr>
-      <w:bookmarkStart w:id="13" w:name="_Toc368490429"/>
+      <w:bookmarkStart w:id="14" w:name="_Toc368490429"/>
       <w:r>
         <w:rPr>
           <w:rFonts w:hint="cs"/>
@@ -2812,7 +2816,7 @@
         </w:rPr>
         <w:t>تکنولوژی‌ها</w:t>
       </w:r>
-      <w:bookmarkEnd w:id="13"/>
+      <w:bookmarkEnd w:id="14"/>
     </w:p>
     <w:p>
       <w:pPr>
@@ -2890,9 +2894,9 @@
           <w:lang w:bidi="fa-IR"/>
         </w:rPr>
       </w:pPr>
-      <w:bookmarkStart w:id="14" w:name="_Toc368480200"/>
-      <w:bookmarkStart w:id="15" w:name="_Toc368480372"/>
-      <w:bookmarkStart w:id="16" w:name="_Toc368490430"/>
+      <w:bookmarkStart w:id="15" w:name="_Toc368480200"/>
+      <w:bookmarkStart w:id="16" w:name="_Toc368480372"/>
+      <w:bookmarkStart w:id="17" w:name="_Toc368490430"/>
       <w:r>
         <w:rPr>
           <w:rFonts w:hint="cs"/>
@@ -2901,8 +2905,8 @@
         </w:rPr>
         <w:t>معماری</w:t>
       </w:r>
-      <w:bookmarkEnd w:id="14"/>
       <w:bookmarkEnd w:id="15"/>
+      <w:bookmarkEnd w:id="16"/>
       <w:r>
         <w:rPr>
           <w:rFonts w:hint="cs"/>
@@ -2911,7 +2915,7 @@
         </w:rPr>
         <w:t xml:space="preserve"> نرم‌افزار</w:t>
       </w:r>
-      <w:bookmarkEnd w:id="16"/>
+      <w:bookmarkEnd w:id="17"/>
     </w:p>
     <w:p>
       <w:pPr>
@@ -4606,10 +4610,10 @@
           <w:lang w:bidi="fa-IR"/>
         </w:rPr>
       </w:pPr>
-      <w:bookmarkStart w:id="17" w:name="_Toc368479947"/>
-      <w:bookmarkStart w:id="18" w:name="_Toc368480201"/>
-      <w:bookmarkStart w:id="19" w:name="_Toc368480373"/>
-      <w:bookmarkStart w:id="20" w:name="_Toc368490431"/>
+      <w:bookmarkStart w:id="18" w:name="_Toc368479947"/>
+      <w:bookmarkStart w:id="19" w:name="_Toc368480201"/>
+      <w:bookmarkStart w:id="20" w:name="_Toc368480373"/>
+      <w:bookmarkStart w:id="21" w:name="_Toc368490431"/>
       <w:r>
         <w:rPr>
           <w:rFonts w:hint="cs"/>
@@ -4635,9 +4639,9 @@
         </w:rPr>
         <w:t xml:space="preserve"> و چارچوب</w:t>
       </w:r>
-      <w:bookmarkEnd w:id="17"/>
       <w:bookmarkEnd w:id="18"/>
       <w:bookmarkEnd w:id="19"/>
+      <w:bookmarkEnd w:id="20"/>
       <w:r>
         <w:rPr>
           <w:rFonts w:hint="cs"/>
@@ -4646,7 +4650,7 @@
         </w:rPr>
         <w:t>‌ها</w:t>
       </w:r>
-      <w:bookmarkEnd w:id="20"/>
+      <w:bookmarkEnd w:id="21"/>
     </w:p>
     <w:p>
       <w:pPr>
@@ -4658,7 +4662,7 @@
           <w:lang w:bidi="fa-IR"/>
         </w:rPr>
       </w:pPr>
-      <w:bookmarkStart w:id="21" w:name="_Toc368490432"/>
+      <w:bookmarkStart w:id="22" w:name="_Toc368490432"/>
       <w:r>
         <w:rPr>
           <w:rFonts w:hint="cs"/>
@@ -4667,7 +4671,7 @@
         </w:rPr>
         <w:t>ابزارها</w:t>
       </w:r>
-      <w:bookmarkEnd w:id="21"/>
+      <w:bookmarkEnd w:id="22"/>
     </w:p>
     <w:p>
       <w:pPr>
@@ -6282,7 +6286,7 @@
           <w:rFonts w:cstheme="majorBidi"/>
         </w:rPr>
       </w:pPr>
-      <w:hyperlink r:id="rId14" w:history="1">
+      <w:hyperlink r:id="rId15" w:history="1">
         <w:proofErr w:type="spellStart"/>
         <w:proofErr w:type="gramStart"/>
         <w:r>
@@ -6305,7 +6309,7 @@
           <w:rFonts w:cstheme="majorBidi"/>
         </w:rPr>
       </w:pPr>
-      <w:hyperlink r:id="rId15" w:history="1">
+      <w:hyperlink r:id="rId16" w:history="1">
         <w:proofErr w:type="spellStart"/>
         <w:proofErr w:type="gramStart"/>
         <w:r>
@@ -7984,7 +7988,7 @@
         <w:bidi/>
         <w:jc w:val="both"/>
       </w:pPr>
-      <w:hyperlink r:id="rId16" w:history="1">
+      <w:hyperlink r:id="rId17" w:history="1">
         <w:proofErr w:type="spellStart"/>
         <w:proofErr w:type="gramStart"/>
         <w:r>
@@ -8003,7 +8007,7 @@
         <w:bidi/>
         <w:jc w:val="both"/>
       </w:pPr>
-      <w:hyperlink r:id="rId17" w:history="1">
+      <w:hyperlink r:id="rId18" w:history="1">
         <w:proofErr w:type="spellStart"/>
         <w:proofErr w:type="gramStart"/>
         <w:r>
@@ -8022,7 +8026,7 @@
         <w:bidi/>
         <w:jc w:val="both"/>
       </w:pPr>
-      <w:hyperlink r:id="rId18" w:history="1">
+      <w:hyperlink r:id="rId19" w:history="1">
         <w:proofErr w:type="spellStart"/>
         <w:proofErr w:type="gramStart"/>
         <w:r>
@@ -8055,7 +8059,7 @@
           <w:lang w:bidi="fa-IR"/>
         </w:rPr>
       </w:pPr>
-      <w:bookmarkStart w:id="22" w:name="_Toc368490433"/>
+      <w:bookmarkStart w:id="23" w:name="_Toc368490433"/>
       <w:r>
         <w:rPr>
           <w:rFonts w:hint="cs"/>
@@ -8064,7 +8068,7 @@
         </w:rPr>
         <w:t>چارچوب‌ها</w:t>
       </w:r>
-      <w:bookmarkEnd w:id="22"/>
+      <w:bookmarkEnd w:id="23"/>
     </w:p>
     <w:p>
       <w:pPr>
@@ -9722,7 +9726,7 @@
         </w:rPr>
         <w:t xml:space="preserve">: </w:t>
       </w:r>
-      <w:hyperlink r:id="rId19" w:anchor="the-mtv-or-mvc-development-pattern" w:history="1">
+      <w:hyperlink r:id="rId20" w:anchor="the-mtv-or-mvc-development-pattern" w:history="1">
         <w:proofErr w:type="spellStart"/>
         <w:r>
           <w:rPr>
@@ -11088,7 +11092,7 @@
         </w:rPr>
         <w:t>:</w:t>
       </w:r>
-      <w:hyperlink r:id="rId20" w:history="1">
+      <w:hyperlink r:id="rId21" w:history="1">
         <w:proofErr w:type="spellStart"/>
         <w:r>
           <w:rPr>
@@ -11117,9 +11121,9 @@
           <w:lang w:bidi="fa-IR"/>
         </w:rPr>
       </w:pPr>
-      <w:bookmarkStart w:id="23" w:name="_Toc368480202"/>
-      <w:bookmarkStart w:id="24" w:name="_Toc368480374"/>
-      <w:bookmarkStart w:id="25" w:name="_Toc368490434"/>
+      <w:bookmarkStart w:id="24" w:name="_Toc368480202"/>
+      <w:bookmarkStart w:id="25" w:name="_Toc368480374"/>
+      <w:bookmarkStart w:id="26" w:name="_Toc368490434"/>
       <w:r>
         <w:rPr>
           <w:rFonts w:hint="cs"/>
@@ -11128,9 +11132,9 @@
         </w:rPr>
         <w:t>پایگاه‌داده‌ها و زبان برنامه‌نویسی</w:t>
       </w:r>
-      <w:bookmarkEnd w:id="23"/>
       <w:bookmarkEnd w:id="24"/>
       <w:bookmarkEnd w:id="25"/>
+      <w:bookmarkEnd w:id="26"/>
     </w:p>
     <w:p>
       <w:pPr>
@@ -11142,7 +11146,7 @@
           <w:lang w:bidi="fa-IR"/>
         </w:rPr>
       </w:pPr>
-      <w:bookmarkStart w:id="26" w:name="_Toc368490435"/>
+      <w:bookmarkStart w:id="27" w:name="_Toc368490435"/>
       <w:r>
         <w:rPr>
           <w:rFonts w:hint="cs"/>
@@ -11159,7 +11163,7 @@
         </w:rPr>
         <w:t>داده‌ها</w:t>
       </w:r>
-      <w:bookmarkEnd w:id="26"/>
+      <w:bookmarkEnd w:id="27"/>
     </w:p>
     <w:p>
       <w:pPr>
@@ -11794,7 +11798,7 @@
           <w:lang w:bidi="fa-IR"/>
         </w:rPr>
       </w:pPr>
-      <w:bookmarkStart w:id="27" w:name="_Toc368490436"/>
+      <w:bookmarkStart w:id="28" w:name="_Toc368490436"/>
       <w:r>
         <w:rPr>
           <w:rFonts w:hint="cs"/>
@@ -11803,7 +11807,7 @@
         </w:rPr>
         <w:t>زبان برنامه‌نویسی</w:t>
       </w:r>
-      <w:bookmarkEnd w:id="27"/>
+      <w:bookmarkEnd w:id="28"/>
     </w:p>
     <w:p>
       <w:pPr>
@@ -11942,7 +11946,7 @@
           <w:lang w:bidi="fa-IR"/>
         </w:rPr>
       </w:pPr>
-      <w:bookmarkStart w:id="28" w:name="_Toc368490437"/>
+      <w:bookmarkStart w:id="29" w:name="_Toc368490437"/>
       <w:r>
         <w:rPr>
           <w:rFonts w:hint="cs"/>
@@ -11951,7 +11955,7 @@
         </w:rPr>
         <w:t>تضمین کیفیت</w:t>
       </w:r>
-      <w:bookmarkEnd w:id="28"/>
+      <w:bookmarkEnd w:id="29"/>
     </w:p>
     <w:p>
       <w:pPr>
@@ -12030,9 +12034,9 @@
           <w:lang w:bidi="fa-IR"/>
         </w:rPr>
       </w:pPr>
-      <w:bookmarkStart w:id="29" w:name="_Toc368480205"/>
-      <w:bookmarkStart w:id="30" w:name="_Toc368480377"/>
-      <w:bookmarkStart w:id="31" w:name="_Toc368490438"/>
+      <w:bookmarkStart w:id="30" w:name="_Toc368480205"/>
+      <w:bookmarkStart w:id="31" w:name="_Toc368480377"/>
+      <w:bookmarkStart w:id="32" w:name="_Toc368490438"/>
       <w:r>
         <w:rPr>
           <w:rFonts w:hint="cs"/>
@@ -12041,9 +12045,9 @@
         </w:rPr>
         <w:t>امنیت</w:t>
       </w:r>
-      <w:bookmarkEnd w:id="29"/>
       <w:bookmarkEnd w:id="30"/>
       <w:bookmarkEnd w:id="31"/>
+      <w:bookmarkEnd w:id="32"/>
     </w:p>
     <w:p>
       <w:pPr>
@@ -12293,9 +12297,9 @@
           <w:lang w:bidi="fa-IR"/>
         </w:rPr>
       </w:pPr>
-      <w:bookmarkStart w:id="32" w:name="_Toc368480206"/>
-      <w:bookmarkStart w:id="33" w:name="_Toc368480378"/>
-      <w:bookmarkStart w:id="34" w:name="_Toc368490439"/>
+      <w:bookmarkStart w:id="33" w:name="_Toc368480206"/>
+      <w:bookmarkStart w:id="34" w:name="_Toc368480378"/>
+      <w:bookmarkStart w:id="35" w:name="_Toc368490439"/>
       <w:r>
         <w:rPr>
           <w:rFonts w:hint="cs"/>
@@ -12304,9 +12308,9 @@
         </w:rPr>
         <w:t>آزمون</w:t>
       </w:r>
-      <w:bookmarkEnd w:id="32"/>
       <w:bookmarkEnd w:id="33"/>
       <w:bookmarkEnd w:id="34"/>
+      <w:bookmarkEnd w:id="35"/>
     </w:p>
     <w:p>
       <w:pPr>
@@ -12403,7 +12407,7 @@
           <w:lang w:bidi="fa-IR"/>
         </w:rPr>
       </w:pPr>
-      <w:bookmarkStart w:id="35" w:name="_Toc368490440"/>
+      <w:bookmarkStart w:id="36" w:name="_Toc368490440"/>
       <w:r>
         <w:rPr>
           <w:rFonts w:hint="cs"/>
@@ -12412,7 +12416,7 @@
         </w:rPr>
         <w:t>نحوه گسترش</w:t>
       </w:r>
-      <w:bookmarkEnd w:id="35"/>
+      <w:bookmarkEnd w:id="36"/>
     </w:p>
     <w:p>
       <w:pPr>
@@ -12420,12 +12424,11 @@
         <w:bidi/>
         <w:jc w:val="both"/>
         <w:rPr>
-          <w:rFonts w:hint="cs"/>
-          <w:rtl/>
-          <w:lang w:bidi="fa-IR"/>
-        </w:rPr>
-      </w:pPr>
-      <w:bookmarkStart w:id="36" w:name="_Toc368490441"/>
+          <w:rtl/>
+          <w:lang w:bidi="fa-IR"/>
+        </w:rPr>
+      </w:pPr>
+      <w:bookmarkStart w:id="37" w:name="_Toc368490441"/>
       <w:r>
         <w:rPr>
           <w:rFonts w:hint="cs"/>
@@ -12434,7 +12437,7 @@
         </w:rPr>
         <w:t>آینده محصول</w:t>
       </w:r>
-      <w:bookmarkEnd w:id="36"/>
+      <w:bookmarkEnd w:id="37"/>
     </w:p>
     <w:p>
       <w:pPr>
@@ -12449,7 +12452,6 @@
         <w:bidi/>
         <w:jc w:val="both"/>
         <w:rPr>
-          <w:rFonts w:hint="cs"/>
           <w:rtl/>
           <w:lang w:bidi="fa-IR"/>
         </w:rPr>
@@ -12587,12 +12589,11 @@
         <w:bidi/>
         <w:jc w:val="both"/>
         <w:rPr>
-          <w:rFonts w:hint="cs"/>
-          <w:rtl/>
-          <w:lang w:bidi="fa-IR"/>
-        </w:rPr>
-      </w:pPr>
-      <w:bookmarkStart w:id="37" w:name="_Toc368490442"/>
+          <w:rtl/>
+          <w:lang w:bidi="fa-IR"/>
+        </w:rPr>
+      </w:pPr>
+      <w:bookmarkStart w:id="38" w:name="_Toc368490442"/>
       <w:r>
         <w:rPr>
           <w:rFonts w:hint="cs"/>
@@ -12609,7 +12610,7 @@
         </w:rPr>
         <w:t>ل</w:t>
       </w:r>
-      <w:bookmarkEnd w:id="37"/>
+      <w:bookmarkEnd w:id="38"/>
     </w:p>
     <w:p>
       <w:pPr>
@@ -12626,7 +12627,6 @@
         <w:bidi/>
         <w:jc w:val="both"/>
         <w:rPr>
-          <w:rFonts w:hint="cs"/>
           <w:rtl/>
           <w:lang w:bidi="fa-IR"/>
         </w:rPr>
@@ -12645,7 +12645,6 @@
         <w:bidi/>
         <w:jc w:val="both"/>
         <w:rPr>
-          <w:rFonts w:hint="cs"/>
           <w:rtl/>
           <w:lang w:bidi="fa-IR"/>
         </w:rPr>
@@ -12672,7 +12671,6 @@
         <w:bidi/>
         <w:jc w:val="both"/>
         <w:rPr>
-          <w:rFonts w:hint="cs"/>
           <w:rtl/>
           <w:lang w:bidi="fa-IR"/>
         </w:rPr>
@@ -12692,28 +12690,17 @@
         <w:bidi/>
         <w:jc w:val="both"/>
         <w:rPr>
-          <w:rFonts w:hint="cs"/>
-          <w:rtl/>
-          <w:lang w:bidi="fa-IR"/>
-        </w:rPr>
-      </w:pPr>
-      <w:r>
-        <w:rPr>
-          <w:rFonts w:hint="cs"/>
-          <w:rtl/>
-          <w:lang w:bidi="fa-IR"/>
-        </w:rPr>
-        <w:t>در آخر به گونه ای کاربران  تشویق خواهند شد تا افراد بیشتری را معرفی کنند و با کاربران  بیشتری در ارتباط باشند تا در رتبه و سطح بهتری برای کار در سایت قرار گیرند و  دسترسی ه</w:t>
-      </w:r>
-      <w:bookmarkStart w:id="38" w:name="_GoBack"/>
-      <w:bookmarkEnd w:id="38"/>
-      <w:r>
-        <w:rPr>
-          <w:rFonts w:hint="cs"/>
-          <w:rtl/>
-          <w:lang w:bidi="fa-IR"/>
-        </w:rPr>
-        <w:t>ای بیشتری را داشته باشند.</w:t>
+          <w:rtl/>
+          <w:lang w:bidi="fa-IR"/>
+        </w:rPr>
+      </w:pPr>
+      <w:r>
+        <w:rPr>
+          <w:rFonts w:hint="cs"/>
+          <w:rtl/>
+          <w:lang w:bidi="fa-IR"/>
+        </w:rPr>
+        <w:t>در آخر به گونه ای کاربران  تشویق خواهند شد تا افراد بیشتری را معرفی کنند و با کاربران  بیشتری در ارتباط باشند تا در رتبه و سطح بهتری برای کار در سایت قرار گیرند و  دسترسی های بیشتری را داشته باشند.</w:t>
       </w:r>
     </w:p>
     <w:p>
@@ -12730,7 +12717,6 @@
         <w:bidi/>
         <w:jc w:val="both"/>
         <w:rPr>
-          <w:rFonts w:hint="cs"/>
           <w:rtl/>
           <w:lang w:bidi="fa-IR"/>
         </w:rPr>
@@ -12745,8 +12731,8 @@
       </w:pPr>
     </w:p>
     <w:sectPr>
-      <w:headerReference w:type="default" r:id="rId21"/>
-      <w:footerReference w:type="default" r:id="rId22"/>
+      <w:headerReference w:type="default" r:id="rId22"/>
+      <w:footerReference w:type="default" r:id="rId23"/>
       <w:footnotePr>
         <w:numRestart w:val="eachPage"/>
       </w:footnotePr>
@@ -12818,7 +12804,7 @@
           <w:rPr>
             <w:noProof/>
           </w:rPr>
-          <w:t>13</w:t>
+          <w:t>8</w:t>
         </w:r>
         <w:r>
           <w:rPr>
@@ -16333,11 +16319,11 @@
 <file path=word/glossary/fontTable.xml><?xml version="1.0" encoding="utf-8"?>
 <w:fonts xmlns:mc="http://schemas.openxmlformats.org/markup-compatibility/2006" xmlns:r="http://schemas.openxmlformats.org/officeDocument/2006/relationships" xmlns:w="http://schemas.openxmlformats.org/wordprocessingml/2006/main" xmlns:w14="http://schemas.microsoft.com/office/word/2010/wordml" mc:Ignorable="w14">
   <w:font w:name="Times New Roman">
-    <w:panose1 w:val="02020603050405020304"/>
+    <w:panose1 w:val="02020503050405090304"/>
     <w:charset w:val="00"/>
     <w:family w:val="roman"/>
     <w:pitch w:val="variable"/>
-    <w:sig w:usb0="E0002AFF" w:usb1="C0007843" w:usb2="00000009" w:usb3="00000000" w:csb0="000001FF" w:csb1="00000000"/>
+    <w:sig w:usb0="E0000AFF" w:usb1="00007843" w:usb2="00000001" w:usb3="00000000" w:csb0="000001BF" w:csb1="00000000"/>
   </w:font>
   <w:font w:name="Calibri">
     <w:panose1 w:val="020F0502020204030204"/>
@@ -16348,17 +16334,18 @@
   </w:font>
   <w:font w:name="B Nazanin">
     <w:altName w:val="Courier New"/>
+    <w:panose1 w:val="00000400000000000000"/>
     <w:charset w:val="B2"/>
     <w:family w:val="auto"/>
     <w:pitch w:val="variable"/>
     <w:sig w:usb0="00002000" w:usb1="80000000" w:usb2="00000008" w:usb3="00000000" w:csb0="00000040" w:csb1="00000000"/>
   </w:font>
   <w:font w:name="Courier New">
-    <w:panose1 w:val="02070309020205020404"/>
+    <w:panose1 w:val="02070409020205090404"/>
     <w:charset w:val="00"/>
     <w:family w:val="modern"/>
     <w:pitch w:val="fixed"/>
-    <w:sig w:usb0="E0002AFF" w:usb1="C0007843" w:usb2="00000009" w:usb3="00000000" w:csb0="000001FF" w:csb1="00000000"/>
+    <w:sig w:usb0="E0002AFF" w:usb1="40007843" w:usb2="00000001" w:usb3="00000000" w:csb0="000001FF" w:csb1="00000000"/>
   </w:font>
   <w:font w:name="Wingdings">
     <w:panose1 w:val="05000000000000000000"/>
@@ -16375,11 +16362,11 @@
     <w:sig w:usb0="00000000" w:usb1="10000000" w:usb2="00000000" w:usb3="00000000" w:csb0="80000000" w:csb1="00000000"/>
   </w:font>
   <w:font w:name="Arial">
-    <w:panose1 w:val="020B0604020202020204"/>
+    <w:panose1 w:val="020B0604020202090204"/>
     <w:charset w:val="00"/>
     <w:family w:val="swiss"/>
     <w:pitch w:val="variable"/>
-    <w:sig w:usb0="E0002AFF" w:usb1="C0007843" w:usb2="00000009" w:usb3="00000000" w:csb0="000001FF" w:csb1="00000000"/>
+    <w:sig w:usb0="E0000AFF" w:usb1="00007843" w:usb2="00000001" w:usb3="00000000" w:csb0="000001BF" w:csb1="00000000"/>
   </w:font>
   <w:font w:name="Cambria">
     <w:panose1 w:val="02040503050406030204"/>
@@ -16392,8 +16379,9 @@
     <w:panose1 w:val="020B0604030504040204"/>
     <w:charset w:val="00"/>
     <w:family w:val="swiss"/>
+    <w:notTrueType/>
     <w:pitch w:val="variable"/>
-    <w:sig w:usb0="E1002EFF" w:usb1="C000605B" w:usb2="00000029" w:usb3="00000000" w:csb0="000101FF" w:csb1="00000000"/>
+    <w:sig w:usb0="00000003" w:usb1="00000000" w:usb2="00000000" w:usb3="00000000" w:csb0="00000001" w:csb1="00000000"/>
   </w:font>
   <w:font w:name="Arial Unicode MS">
     <w:panose1 w:val="020B0604020202020204"/>
@@ -16403,11 +16391,11 @@
     <w:sig w:usb0="F7FFAFFF" w:usb1="E9DFFFFF" w:usb2="0000003F" w:usb3="00000000" w:csb0="003F01FF" w:csb1="00000000"/>
   </w:font>
   <w:font w:name="Helvetica">
-    <w:panose1 w:val="020B0604020202020204"/>
+    <w:panose1 w:val="020B0604020202090204"/>
     <w:charset w:val="00"/>
     <w:family w:val="swiss"/>
     <w:pitch w:val="variable"/>
-    <w:sig w:usb0="E0002AFF" w:usb1="C0007843" w:usb2="00000009" w:usb3="00000000" w:csb0="000001FF" w:csb1="00000000"/>
+    <w:sig w:usb0="E0000AFF" w:usb1="00007843" w:usb2="00000001" w:usb3="00000000" w:csb0="000001BF" w:csb1="00000000"/>
   </w:font>
 </w:fonts>
 </file>
@@ -16431,6 +16419,7 @@
     <w:rsid w:val="003D27E4"/>
     <w:rsid w:val="003F1732"/>
     <w:rsid w:val="00403EA5"/>
+    <w:rsid w:val="004C5CE4"/>
     <w:rsid w:val="00517CFD"/>
     <w:rsid w:val="00573AA4"/>
     <w:rsid w:val="006826B6"/>
@@ -16443,6 +16432,7 @@
     <w:rsid w:val="00BA6E08"/>
     <w:rsid w:val="00CA2129"/>
     <w:rsid w:val="00DC363A"/>
+    <w:rsid w:val="00DE06E3"/>
     <w:rsid w:val="00E46016"/>
     <w:rsid w:val="00EC0441"/>
     <w:rsid w:val="00F125F2"/>
@@ -17310,7 +17300,7 @@
 </file>
 
 <file path=customXml/itemProps2.xml><?xml version="1.0" encoding="utf-8"?>
-<ds:datastoreItem xmlns:ds="http://schemas.openxmlformats.org/officeDocument/2006/customXml" ds:itemID="{583F20F2-4E9E-46E0-B8DD-AED4A224AE33}">
+<ds:datastoreItem xmlns:ds="http://schemas.openxmlformats.org/officeDocument/2006/customXml" ds:itemID="{A1D01F39-0912-4501-B669-4FD87F4B06EE}">
   <ds:schemaRefs>
     <ds:schemaRef ds:uri="http://schemas.openxmlformats.org/officeDocument/2006/bibliography"/>
   </ds:schemaRefs>

</xml_diff>